<commit_message>
add report and some fix
</commit_message>
<xml_diff>
--- a/lab4/report.docx
+++ b/lab4/report.docx
@@ -123,7 +123,7 @@
           <w:sz w:val="28"/>
           <w:szCs w:val="28"/>
         </w:rPr>
-        <w:t>2</w:t>
+        <w:t>4</w:t>
       </w:r>
       <w:r>
         <w:rPr>
@@ -1145,7 +1145,7 @@
           <w:sz w:val="28"/>
           <w:szCs w:val="28"/>
         </w:rPr>
-        <w:t>2</w:t>
+        <w:t>4</w:t>
       </w:r>
     </w:p>
     <w:p>
@@ -1202,22 +1202,17 @@
         <w:pStyle w:val="Standard"/>
         <w:keepNext/>
         <w:keepLines/>
-        <w:spacing w:before="200" w:after="240" w:line="252" w:lineRule="auto"/>
+        <w:spacing w:before="200" w:line="251" w:lineRule="auto"/>
         <w:outlineLvl w:val="1"/>
         <w:rPr>
-          <w:rFonts w:ascii="Times New Roman" w:eastAsia="SimSun" w:hAnsi="Times New Roman" w:cs="Times New Roman"/>
-          <w:b/>
-          <w:bCs/>
-          <w:kern w:val="3"/>
-          <w:sz w:val="28"/>
-          <w:szCs w:val="28"/>
-        </w:rPr>
-      </w:pPr>
-      <w:r>
-        <w:rPr>
-          <w:rFonts w:ascii="Times New Roman" w:hAnsi="Times New Roman" w:cs="Times New Roman"/>
-        </w:rPr>
-        <w:t xml:space="preserve">Приобретение практических навыков в: </w:t>
+          <w:rFonts w:ascii="Times New Roman" w:hAnsi="Times New Roman" w:cs="Times New Roman"/>
+        </w:rPr>
+      </w:pPr>
+      <w:r>
+        <w:rPr>
+          <w:rFonts w:ascii="Times New Roman" w:hAnsi="Times New Roman" w:cs="Times New Roman"/>
+        </w:rPr>
+        <w:t>Приобретение практических навыков в:</w:t>
       </w:r>
     </w:p>
     <w:p>
@@ -1227,10 +1222,9 @@
         <w:keepLines/>
         <w:numPr>
           <w:ilvl w:val="0"/>
-          <w:numId w:val="26"/>
+          <w:numId w:val="29"/>
         </w:numPr>
         <w:spacing w:before="200" w:line="251" w:lineRule="auto"/>
-        <w:ind w:left="567"/>
         <w:outlineLvl w:val="1"/>
         <w:rPr>
           <w:rFonts w:ascii="Times New Roman" w:hAnsi="Times New Roman" w:cs="Times New Roman"/>
@@ -1240,7 +1234,7 @@
         <w:rPr>
           <w:rFonts w:ascii="Times New Roman" w:hAnsi="Times New Roman" w:cs="Times New Roman"/>
         </w:rPr>
-        <w:t xml:space="preserve">Управление процессами в ОС </w:t>
+        <w:t>Освоение принципов работы с файловыми системами</w:t>
       </w:r>
     </w:p>
     <w:p>
@@ -1250,22 +1244,19 @@
         <w:keepLines/>
         <w:numPr>
           <w:ilvl w:val="0"/>
-          <w:numId w:val="26"/>
+          <w:numId w:val="29"/>
         </w:numPr>
         <w:spacing w:before="200" w:line="251" w:lineRule="auto"/>
-        <w:ind w:left="567"/>
         <w:outlineLvl w:val="1"/>
         <w:rPr>
-          <w:rFonts w:ascii="Times New Roman" w:eastAsia="SimSun" w:hAnsi="Times New Roman" w:cs="Times New Roman"/>
-          <w:kern w:val="3"/>
-          <w:szCs w:val="22"/>
-        </w:rPr>
-      </w:pPr>
-      <w:r>
-        <w:rPr>
-          <w:rFonts w:ascii="Times New Roman" w:hAnsi="Times New Roman" w:cs="Times New Roman"/>
-        </w:rPr>
-        <w:t>Обеспечение обмена данных между процессами посредством каналов</w:t>
+          <w:rFonts w:ascii="Times New Roman" w:hAnsi="Times New Roman" w:cs="Times New Roman"/>
+        </w:rPr>
+      </w:pPr>
+      <w:r>
+        <w:rPr>
+          <w:rFonts w:ascii="Times New Roman" w:hAnsi="Times New Roman" w:cs="Times New Roman"/>
+        </w:rPr>
+        <w:t>Обеспечение обмена данных между процессами посредством технологии «File mapping»</w:t>
       </w:r>
     </w:p>
     <w:p>
@@ -1328,55 +1319,7 @@
         <w:rPr>
           <w:rFonts w:ascii="Times New Roman" w:hAnsi="Times New Roman" w:cs="Times New Roman"/>
         </w:rPr>
-        <w:t>Составить и отладить программу на языке Си, осуществляющую работу с процессами и</w:t>
-      </w:r>
-      <w:r>
-        <w:rPr>
-          <w:rFonts w:ascii="Times New Roman" w:hAnsi="Times New Roman" w:cs="Times New Roman"/>
-        </w:rPr>
-        <w:t xml:space="preserve"> </w:t>
-      </w:r>
-      <w:r>
-        <w:rPr>
-          <w:rFonts w:ascii="Times New Roman" w:hAnsi="Times New Roman" w:cs="Times New Roman"/>
-        </w:rPr>
-        <w:t>взаимодействие между ними в одной из двух операционных систем. В результате работы</w:t>
-      </w:r>
-      <w:r>
-        <w:rPr>
-          <w:rFonts w:ascii="Times New Roman" w:hAnsi="Times New Roman" w:cs="Times New Roman"/>
-        </w:rPr>
-        <w:t xml:space="preserve"> </w:t>
-      </w:r>
-      <w:r>
-        <w:rPr>
-          <w:rFonts w:ascii="Times New Roman" w:hAnsi="Times New Roman" w:cs="Times New Roman"/>
-        </w:rPr>
-        <w:t>программа (основной процесс) должен создать для решение задачи один или несколько</w:t>
-      </w:r>
-      <w:r>
-        <w:rPr>
-          <w:rFonts w:ascii="Times New Roman" w:hAnsi="Times New Roman" w:cs="Times New Roman"/>
-        </w:rPr>
-        <w:t xml:space="preserve"> </w:t>
-      </w:r>
-      <w:r>
-        <w:rPr>
-          <w:rFonts w:ascii="Times New Roman" w:hAnsi="Times New Roman" w:cs="Times New Roman"/>
-        </w:rPr>
-        <w:t>дочерних процессов. Взаимодействие между процессами осуществляется через системные</w:t>
-      </w:r>
-      <w:r>
-        <w:rPr>
-          <w:rFonts w:ascii="Times New Roman" w:hAnsi="Times New Roman" w:cs="Times New Roman"/>
-        </w:rPr>
-        <w:t xml:space="preserve"> </w:t>
-      </w:r>
-      <w:r>
-        <w:rPr>
-          <w:rFonts w:ascii="Times New Roman" w:hAnsi="Times New Roman" w:cs="Times New Roman"/>
-        </w:rPr>
-        <w:t>сигналы/события и/или каналы (pipe). Необходимо обрабатывать системные ошибки, которые могут возникнуть в результате работы.</w:t>
+        <w:t>Составить и отладить программу на языке Си, осуществляющую работу с процессами и взаимодействие между ними в одной из двух операционных систем. В результате работы программа (основной процесс) должен создать для решение задачи один или несколько дочерних процессов. Взаимодействие между процессами осуществляется через системные сигналы/события и/или через отображаемые файлы (memory-mapped files).</w:t>
       </w:r>
     </w:p>
     <w:p>
@@ -1395,37 +1338,7 @@
         <w:rPr>
           <w:rFonts w:ascii="Times New Roman" w:hAnsi="Times New Roman" w:cs="Times New Roman"/>
         </w:rPr>
-        <w:t>Блок вариантов 5</w:t>
-      </w:r>
-      <w:r>
-        <w:rPr>
-          <w:rFonts w:ascii="Times New Roman" w:hAnsi="Times New Roman" w:cs="Times New Roman"/>
-        </w:rPr>
-        <w:t>: Родительский процесс создает два дочерних процесса. Первой строкой пользователь в консоль родительского процесса вводит имя файла, которое будет использовано для открытия File с таким именем на запись для child1. Аналогично для второй строки и процесса child2. Родительский и</w:t>
-      </w:r>
-      <w:r>
-        <w:rPr>
-          <w:rFonts w:ascii="Times New Roman" w:hAnsi="Times New Roman" w:cs="Times New Roman"/>
-        </w:rPr>
-        <w:t xml:space="preserve"> </w:t>
-      </w:r>
-      <w:r>
-        <w:rPr>
-          <w:rFonts w:ascii="Times New Roman" w:hAnsi="Times New Roman" w:cs="Times New Roman"/>
-        </w:rPr>
-        <w:t>дочерний процесс должны быть представлены разными программами. Родительский процесс принимает от пользователя строки произвольной длины и пересылает их в pipe1 или в pipe2 в зависимости от правила фильтрации. Процесс child1 и child2 производят работу</w:t>
-      </w:r>
-      <w:r>
-        <w:rPr>
-          <w:rFonts w:ascii="Times New Roman" w:hAnsi="Times New Roman" w:cs="Times New Roman"/>
-        </w:rPr>
-        <w:t xml:space="preserve"> </w:t>
-      </w:r>
-      <w:r>
-        <w:rPr>
-          <w:rFonts w:ascii="Times New Roman" w:hAnsi="Times New Roman" w:cs="Times New Roman"/>
-        </w:rPr>
-        <w:t>над строками. Процессы пишут результаты своей работы в стандартный вывод.</w:t>
+        <w:t>Необходимо обрабатывать системные ошибки, которые могут возникнуть в результате работы.</w:t>
       </w:r>
     </w:p>
     <w:p>
@@ -1438,25 +1351,21 @@
         <w:jc w:val="both"/>
         <w:rPr>
           <w:rFonts w:ascii="Times New Roman" w:hAnsi="Times New Roman" w:cs="Times New Roman"/>
-        </w:rPr>
-      </w:pPr>
-      <w:r>
-        <w:rPr>
-          <w:rFonts w:ascii="Times New Roman" w:hAnsi="Times New Roman" w:cs="Times New Roman"/>
-        </w:rPr>
-        <w:t>Вариант 19</w:t>
-      </w:r>
-      <w:r>
-        <w:rPr>
-          <w:rFonts w:ascii="Times New Roman" w:hAnsi="Times New Roman" w:cs="Times New Roman"/>
-        </w:rPr>
-        <w:t>: Правило фильтрации: с вероятностью 80% строки отправляются в pipe1, иначе в pipe2. Дочерние процессы удаляют все гласные из строк</w:t>
-      </w:r>
-      <w:r>
-        <w:rPr>
-          <w:rFonts w:ascii="Times New Roman" w:hAnsi="Times New Roman" w:cs="Times New Roman"/>
-        </w:rPr>
-        <w:t>.</w:t>
+          <w:lang w:val="en-US"/>
+        </w:rPr>
+      </w:pPr>
+      <w:r>
+        <w:rPr>
+          <w:rFonts w:ascii="Times New Roman" w:hAnsi="Times New Roman" w:cs="Times New Roman"/>
+        </w:rPr>
+        <w:t>Лабораторная работа №2</w:t>
+      </w:r>
+      <w:r>
+        <w:rPr>
+          <w:rFonts w:ascii="Times New Roman" w:hAnsi="Times New Roman" w:cs="Times New Roman"/>
+          <w:lang w:val="en-US"/>
+        </w:rPr>
+        <w:t>:</w:t>
       </w:r>
     </w:p>
     <w:p>
@@ -1471,6 +1380,153 @@
           <w:rFonts w:ascii="Times New Roman" w:hAnsi="Times New Roman" w:cs="Times New Roman"/>
         </w:rPr>
       </w:pPr>
+      <w:r>
+        <w:rPr>
+          <w:rFonts w:ascii="Times New Roman" w:hAnsi="Times New Roman" w:cs="Times New Roman"/>
+        </w:rPr>
+        <w:t>Составить и отладить программу на языке Си, осуществляющую работу с процессами и</w:t>
+      </w:r>
+      <w:r>
+        <w:rPr>
+          <w:rFonts w:ascii="Times New Roman" w:hAnsi="Times New Roman" w:cs="Times New Roman"/>
+        </w:rPr>
+        <w:t xml:space="preserve"> </w:t>
+      </w:r>
+      <w:r>
+        <w:rPr>
+          <w:rFonts w:ascii="Times New Roman" w:hAnsi="Times New Roman" w:cs="Times New Roman"/>
+        </w:rPr>
+        <w:t>взаимодействие между ними в одной из двух операционных систем. В результате работы</w:t>
+      </w:r>
+      <w:r>
+        <w:rPr>
+          <w:rFonts w:ascii="Times New Roman" w:hAnsi="Times New Roman" w:cs="Times New Roman"/>
+        </w:rPr>
+        <w:t xml:space="preserve"> </w:t>
+      </w:r>
+      <w:r>
+        <w:rPr>
+          <w:rFonts w:ascii="Times New Roman" w:hAnsi="Times New Roman" w:cs="Times New Roman"/>
+        </w:rPr>
+        <w:t>программа (основной процесс) должен создать для решение задачи один или несколько</w:t>
+      </w:r>
+      <w:r>
+        <w:rPr>
+          <w:rFonts w:ascii="Times New Roman" w:hAnsi="Times New Roman" w:cs="Times New Roman"/>
+        </w:rPr>
+        <w:t xml:space="preserve"> </w:t>
+      </w:r>
+      <w:r>
+        <w:rPr>
+          <w:rFonts w:ascii="Times New Roman" w:hAnsi="Times New Roman" w:cs="Times New Roman"/>
+        </w:rPr>
+        <w:t>дочерних процессов. Взаимодействие между процессами осуществляется через системные</w:t>
+      </w:r>
+      <w:r>
+        <w:rPr>
+          <w:rFonts w:ascii="Times New Roman" w:hAnsi="Times New Roman" w:cs="Times New Roman"/>
+        </w:rPr>
+        <w:t xml:space="preserve"> </w:t>
+      </w:r>
+      <w:r>
+        <w:rPr>
+          <w:rFonts w:ascii="Times New Roman" w:hAnsi="Times New Roman" w:cs="Times New Roman"/>
+        </w:rPr>
+        <w:t>сигналы/события и/или каналы (pipe). Необходимо обрабатывать системные ошибки, которые могут возникнуть в результате работы.</w:t>
+      </w:r>
+    </w:p>
+    <w:p>
+      <w:pPr>
+        <w:pStyle w:val="Standarduser"/>
+        <w:tabs>
+          <w:tab w:val="left" w:pos="3269"/>
+        </w:tabs>
+        <w:spacing w:line="360" w:lineRule="auto"/>
+        <w:jc w:val="both"/>
+        <w:rPr>
+          <w:rFonts w:ascii="Times New Roman" w:hAnsi="Times New Roman" w:cs="Times New Roman"/>
+        </w:rPr>
+      </w:pPr>
+      <w:r>
+        <w:rPr>
+          <w:rFonts w:ascii="Times New Roman" w:hAnsi="Times New Roman" w:cs="Times New Roman"/>
+        </w:rPr>
+        <w:t>Блок вариантов 5</w:t>
+      </w:r>
+      <w:r>
+        <w:rPr>
+          <w:rFonts w:ascii="Times New Roman" w:hAnsi="Times New Roman" w:cs="Times New Roman"/>
+        </w:rPr>
+        <w:t>: Родительский процесс создает два дочерних процесса. Первой строкой пользователь в консоль родительского процесса вводит имя файла, которое будет использовано для открытия File с таким именем на запись для child1. Аналогично для второй строки и процесса child2. Родительский и</w:t>
+      </w:r>
+      <w:r>
+        <w:rPr>
+          <w:rFonts w:ascii="Times New Roman" w:hAnsi="Times New Roman" w:cs="Times New Roman"/>
+        </w:rPr>
+        <w:t xml:space="preserve"> </w:t>
+      </w:r>
+      <w:r>
+        <w:rPr>
+          <w:rFonts w:ascii="Times New Roman" w:hAnsi="Times New Roman" w:cs="Times New Roman"/>
+        </w:rPr>
+        <w:t>дочерний процесс должны быть представлены разными программами. Родительский процесс принимает от пользователя строки произвольной длины и пересылает их в pipe1 или в pipe2 в зависимости от правила фильтрации. Процесс child1 и child2 производят работу</w:t>
+      </w:r>
+      <w:r>
+        <w:rPr>
+          <w:rFonts w:ascii="Times New Roman" w:hAnsi="Times New Roman" w:cs="Times New Roman"/>
+        </w:rPr>
+        <w:t xml:space="preserve"> </w:t>
+      </w:r>
+      <w:r>
+        <w:rPr>
+          <w:rFonts w:ascii="Times New Roman" w:hAnsi="Times New Roman" w:cs="Times New Roman"/>
+        </w:rPr>
+        <w:t>над строками. Процессы пишут результаты своей работы в стандартный вывод.</w:t>
+      </w:r>
+    </w:p>
+    <w:p>
+      <w:pPr>
+        <w:pStyle w:val="Standarduser"/>
+        <w:tabs>
+          <w:tab w:val="left" w:pos="3269"/>
+        </w:tabs>
+        <w:spacing w:line="360" w:lineRule="auto"/>
+        <w:jc w:val="both"/>
+        <w:rPr>
+          <w:rFonts w:ascii="Times New Roman" w:hAnsi="Times New Roman" w:cs="Times New Roman"/>
+        </w:rPr>
+      </w:pPr>
+      <w:r>
+        <w:rPr>
+          <w:rFonts w:ascii="Times New Roman" w:hAnsi="Times New Roman" w:cs="Times New Roman"/>
+        </w:rPr>
+        <w:t>Вариант 19</w:t>
+      </w:r>
+      <w:r>
+        <w:rPr>
+          <w:rFonts w:ascii="Times New Roman" w:hAnsi="Times New Roman" w:cs="Times New Roman"/>
+        </w:rPr>
+        <w:t>: Правило фильтрации: с вероятностью 80% строки отправляются в pipe1, иначе в pipe2. Дочерние процессы удаляют все гласные из строк</w:t>
+      </w:r>
+      <w:r>
+        <w:rPr>
+          <w:rFonts w:ascii="Times New Roman" w:hAnsi="Times New Roman" w:cs="Times New Roman"/>
+        </w:rPr>
+        <w:t>.</w:t>
+      </w:r>
+    </w:p>
+    <w:p>
+      <w:pPr>
+        <w:pStyle w:val="Standarduser"/>
+        <w:tabs>
+          <w:tab w:val="left" w:pos="3269"/>
+        </w:tabs>
+        <w:spacing w:line="360" w:lineRule="auto"/>
+        <w:jc w:val="both"/>
+        <w:rPr>
+          <w:rFonts w:ascii="Times New Roman" w:hAnsi="Times New Roman" w:cs="Times New Roman"/>
+        </w:rPr>
+      </w:pPr>
     </w:p>
     <w:p>
       <w:pPr>
@@ -1497,6 +1553,7 @@
           <w:sz w:val="28"/>
           <w:szCs w:val="28"/>
         </w:rPr>
+        <w:lastRenderedPageBreak/>
         <w:t>Общие сведения о программе</w:t>
       </w:r>
     </w:p>
@@ -1568,14 +1625,28 @@
           <w:rFonts w:ascii="Times New Roman" w:hAnsi="Times New Roman" w:cs="Times New Roman"/>
           <w:szCs w:val="22"/>
         </w:rPr>
-        <w:t>, кото</w:t>
-      </w:r>
-      <w:r>
-        <w:rPr>
-          <w:rFonts w:ascii="Times New Roman" w:hAnsi="Times New Roman" w:cs="Times New Roman"/>
-          <w:szCs w:val="22"/>
-        </w:rPr>
-        <w:t>рый описывает функцию и подключает</w:t>
+        <w:t xml:space="preserve"> – </w:t>
+      </w:r>
+      <w:r>
+        <w:rPr>
+          <w:rFonts w:ascii="Times New Roman" w:hAnsi="Times New Roman" w:cs="Times New Roman"/>
+          <w:szCs w:val="22"/>
+        </w:rPr>
+        <w:t>описывает функци</w:t>
+      </w:r>
+      <w:r>
+        <w:rPr>
+          <w:rFonts w:ascii="Times New Roman" w:hAnsi="Times New Roman" w:cs="Times New Roman"/>
+          <w:szCs w:val="22"/>
+        </w:rPr>
+        <w:t>и</w:t>
+      </w:r>
+      <w:r>
+        <w:rPr>
+          <w:rFonts w:ascii="Times New Roman" w:hAnsi="Times New Roman" w:cs="Times New Roman"/>
+          <w:szCs w:val="22"/>
+        </w:rPr>
+        <w:t xml:space="preserve"> и подключает</w:t>
       </w:r>
       <w:r>
         <w:rPr>
@@ -1604,12 +1675,86 @@
           <w:rFonts w:ascii="Times New Roman" w:hAnsi="Times New Roman" w:cs="Times New Roman"/>
           <w:szCs w:val="22"/>
         </w:rPr>
+        <w:t xml:space="preserve">, </w:t>
+      </w:r>
+      <w:r>
+        <w:rPr>
+          <w:rFonts w:ascii="Times New Roman" w:hAnsi="Times New Roman" w:cs="Times New Roman"/>
+          <w:szCs w:val="22"/>
+          <w:lang w:val="en-US"/>
+        </w:rPr>
+        <w:t>work</w:t>
+      </w:r>
+      <w:r>
+        <w:rPr>
+          <w:rFonts w:ascii="Times New Roman" w:hAnsi="Times New Roman" w:cs="Times New Roman"/>
+          <w:szCs w:val="22"/>
+        </w:rPr>
+        <w:t>_</w:t>
+      </w:r>
+      <w:r>
+        <w:rPr>
+          <w:rFonts w:ascii="Times New Roman" w:hAnsi="Times New Roman" w:cs="Times New Roman"/>
+          <w:szCs w:val="22"/>
+          <w:lang w:val="en-US"/>
+        </w:rPr>
+        <w:t>with</w:t>
+      </w:r>
+      <w:r>
+        <w:rPr>
+          <w:rFonts w:ascii="Times New Roman" w:hAnsi="Times New Roman" w:cs="Times New Roman"/>
+          <w:szCs w:val="22"/>
+        </w:rPr>
+        <w:t>_</w:t>
+      </w:r>
+      <w:r>
+        <w:rPr>
+          <w:rFonts w:ascii="Times New Roman" w:hAnsi="Times New Roman" w:cs="Times New Roman"/>
+          <w:szCs w:val="22"/>
+          <w:lang w:val="en-US"/>
+        </w:rPr>
+        <w:t>event</w:t>
+      </w:r>
+      <w:r>
+        <w:rPr>
+          <w:rFonts w:ascii="Times New Roman" w:hAnsi="Times New Roman" w:cs="Times New Roman"/>
+          <w:szCs w:val="22"/>
+        </w:rPr>
         <w:t>.</w:t>
       </w:r>
       <w:r>
         <w:rPr>
           <w:rFonts w:ascii="Times New Roman" w:hAnsi="Times New Roman" w:cs="Times New Roman"/>
           <w:szCs w:val="22"/>
+          <w:lang w:val="en-US"/>
+        </w:rPr>
+        <w:t>h</w:t>
+      </w:r>
+      <w:r>
+        <w:rPr>
+          <w:rFonts w:ascii="Times New Roman" w:hAnsi="Times New Roman" w:cs="Times New Roman"/>
+          <w:szCs w:val="22"/>
+        </w:rPr>
+        <w:t xml:space="preserve"> – </w:t>
+      </w:r>
+      <w:r>
+        <w:rPr>
+          <w:rFonts w:ascii="Times New Roman" w:hAnsi="Times New Roman" w:cs="Times New Roman"/>
+          <w:szCs w:val="22"/>
+        </w:rPr>
+        <w:t>описывает функции, для работы с ивентами</w:t>
+      </w:r>
+      <w:r>
+        <w:rPr>
+          <w:rFonts w:ascii="Times New Roman" w:hAnsi="Times New Roman" w:cs="Times New Roman"/>
+          <w:szCs w:val="22"/>
+        </w:rPr>
+        <w:t>.</w:t>
+      </w:r>
+      <w:r>
+        <w:rPr>
+          <w:rFonts w:ascii="Times New Roman" w:hAnsi="Times New Roman" w:cs="Times New Roman"/>
+          <w:szCs w:val="22"/>
         </w:rPr>
         <w:t xml:space="preserve"> Также программа собирает </w:t>
       </w:r>
@@ -1685,6 +1830,66 @@
           <w:rFonts w:ascii="Times New Roman" w:hAnsi="Times New Roman" w:cs="Times New Roman"/>
           <w:szCs w:val="22"/>
         </w:rPr>
+        <w:t xml:space="preserve">, </w:t>
+      </w:r>
+      <w:r>
+        <w:rPr>
+          <w:rFonts w:ascii="Times New Roman" w:hAnsi="Times New Roman" w:cs="Times New Roman"/>
+          <w:szCs w:val="22"/>
+          <w:lang w:val="en-US"/>
+        </w:rPr>
+        <w:t>work</w:t>
+      </w:r>
+      <w:r>
+        <w:rPr>
+          <w:rFonts w:ascii="Times New Roman" w:hAnsi="Times New Roman" w:cs="Times New Roman"/>
+          <w:szCs w:val="22"/>
+        </w:rPr>
+        <w:t>_</w:t>
+      </w:r>
+      <w:r>
+        <w:rPr>
+          <w:rFonts w:ascii="Times New Roman" w:hAnsi="Times New Roman" w:cs="Times New Roman"/>
+          <w:szCs w:val="22"/>
+          <w:lang w:val="en-US"/>
+        </w:rPr>
+        <w:t>with</w:t>
+      </w:r>
+      <w:r>
+        <w:rPr>
+          <w:rFonts w:ascii="Times New Roman" w:hAnsi="Times New Roman" w:cs="Times New Roman"/>
+          <w:szCs w:val="22"/>
+        </w:rPr>
+        <w:t>_</w:t>
+      </w:r>
+      <w:r>
+        <w:rPr>
+          <w:rFonts w:ascii="Times New Roman" w:hAnsi="Times New Roman" w:cs="Times New Roman"/>
+          <w:szCs w:val="22"/>
+          <w:lang w:val="en-US"/>
+        </w:rPr>
+        <w:t>event</w:t>
+      </w:r>
+      <w:r>
+        <w:rPr>
+          <w:rFonts w:ascii="Times New Roman" w:hAnsi="Times New Roman" w:cs="Times New Roman"/>
+          <w:szCs w:val="22"/>
+        </w:rPr>
+        <w:t>.</w:t>
+      </w:r>
+      <w:r>
+        <w:rPr>
+          <w:rFonts w:ascii="Times New Roman" w:hAnsi="Times New Roman" w:cs="Times New Roman"/>
+          <w:szCs w:val="22"/>
+          <w:lang w:val="en-US"/>
+        </w:rPr>
+        <w:t>h</w:t>
+      </w:r>
+      <w:r>
+        <w:rPr>
+          <w:rFonts w:ascii="Times New Roman" w:hAnsi="Times New Roman" w:cs="Times New Roman"/>
+          <w:szCs w:val="22"/>
+        </w:rPr>
         <w:t xml:space="preserve"> </w:t>
       </w:r>
       <w:r>
@@ -1700,7 +1905,53 @@
           <w:szCs w:val="22"/>
           <w:lang w:val="en-US"/>
         </w:rPr>
-        <w:t>workWithFile</w:t>
+        <w:t>work</w:t>
+      </w:r>
+      <w:r>
+        <w:rPr>
+          <w:rFonts w:ascii="Times New Roman" w:hAnsi="Times New Roman" w:cs="Times New Roman"/>
+          <w:szCs w:val="22"/>
+        </w:rPr>
+        <w:t>_</w:t>
+      </w:r>
+      <w:r>
+        <w:rPr>
+          <w:rFonts w:ascii="Times New Roman" w:hAnsi="Times New Roman" w:cs="Times New Roman"/>
+          <w:szCs w:val="22"/>
+          <w:lang w:val="en-US"/>
+        </w:rPr>
+        <w:t>w</w:t>
+      </w:r>
+      <w:r>
+        <w:rPr>
+          <w:rFonts w:ascii="Times New Roman" w:hAnsi="Times New Roman" w:cs="Times New Roman"/>
+          <w:szCs w:val="22"/>
+          <w:lang w:val="en-US"/>
+        </w:rPr>
+        <w:t>ith</w:t>
+      </w:r>
+      <w:r>
+        <w:rPr>
+          <w:rFonts w:ascii="Times New Roman" w:hAnsi="Times New Roman" w:cs="Times New Roman"/>
+          <w:szCs w:val="22"/>
+        </w:rPr>
+        <w:t>_</w:t>
+      </w:r>
+      <w:r>
+        <w:rPr>
+          <w:rFonts w:ascii="Times New Roman" w:hAnsi="Times New Roman" w:cs="Times New Roman"/>
+          <w:szCs w:val="22"/>
+          <w:lang w:val="en-US"/>
+        </w:rPr>
+        <w:t>f</w:t>
+      </w:r>
+      <w:r>
+        <w:rPr>
+          <w:rFonts w:ascii="Times New Roman" w:hAnsi="Times New Roman" w:cs="Times New Roman"/>
+          <w:szCs w:val="22"/>
+          <w:lang w:val="en-US"/>
+        </w:rPr>
+        <w:t>ile</w:t>
       </w:r>
       <w:r>
         <w:rPr>
@@ -1722,7 +1973,21 @@
           <w:rFonts w:ascii="Times New Roman" w:hAnsi="Times New Roman" w:cs="Times New Roman"/>
           <w:szCs w:val="22"/>
         </w:rPr>
-        <w:t xml:space="preserve"> (подключает нужные для работы с файлами библиотеки и описывает несколько функций)</w:t>
+        <w:t xml:space="preserve"> (подключает нужные для работы с файлами библиотеки и описывает несколько функций</w:t>
+      </w:r>
+      <w:r>
+        <w:rPr>
+          <w:rFonts w:ascii="Times New Roman" w:hAnsi="Times New Roman" w:cs="Times New Roman"/>
+          <w:szCs w:val="22"/>
+        </w:rPr>
+        <w:t xml:space="preserve"> для работы с файлом по заданию</w:t>
+      </w:r>
+      <w:r>
+        <w:rPr>
+          <w:rFonts w:ascii="Times New Roman" w:hAnsi="Times New Roman" w:cs="Times New Roman"/>
+          <w:szCs w:val="22"/>
+        </w:rPr>
+        <w:t>)</w:t>
       </w:r>
       <w:r>
         <w:rPr>
@@ -1737,7 +2002,37 @@
           <w:szCs w:val="22"/>
           <w:lang w:val="en-US"/>
         </w:rPr>
-        <w:t>workWithFile</w:t>
+        <w:t>work</w:t>
+      </w:r>
+      <w:r>
+        <w:rPr>
+          <w:rFonts w:ascii="Times New Roman" w:hAnsi="Times New Roman" w:cs="Times New Roman"/>
+          <w:szCs w:val="22"/>
+        </w:rPr>
+        <w:t>_</w:t>
+      </w:r>
+      <w:r>
+        <w:rPr>
+          <w:rFonts w:ascii="Times New Roman" w:hAnsi="Times New Roman" w:cs="Times New Roman"/>
+          <w:szCs w:val="22"/>
+          <w:lang w:val="en-US"/>
+        </w:rPr>
+        <w:t>with</w:t>
+      </w:r>
+      <w:r>
+        <w:rPr>
+          <w:rFonts w:ascii="Times New Roman" w:hAnsi="Times New Roman" w:cs="Times New Roman"/>
+          <w:szCs w:val="22"/>
+        </w:rPr>
+        <w:t>_</w:t>
+      </w:r>
+      <w:r>
+        <w:rPr>
+          <w:rFonts w:ascii="Times New Roman" w:hAnsi="Times New Roman" w:cs="Times New Roman"/>
+          <w:szCs w:val="22"/>
+          <w:lang w:val="en-US"/>
+        </w:rPr>
+        <w:t>file</w:t>
       </w:r>
       <w:r>
         <w:rPr>
@@ -1766,14 +2061,257 @@
           <w:rFonts w:ascii="Times New Roman" w:hAnsi="Times New Roman" w:cs="Times New Roman"/>
           <w:szCs w:val="22"/>
         </w:rPr>
+        <w:t>реализует</w:t>
+      </w:r>
+      <w:r>
+        <w:rPr>
+          <w:rFonts w:ascii="Times New Roman" w:hAnsi="Times New Roman" w:cs="Times New Roman"/>
+          <w:szCs w:val="22"/>
+        </w:rPr>
+        <w:t xml:space="preserve"> </w:t>
+      </w:r>
+      <w:r>
+        <w:rPr>
+          <w:rFonts w:ascii="Times New Roman" w:hAnsi="Times New Roman" w:cs="Times New Roman"/>
+          <w:szCs w:val="22"/>
+        </w:rPr>
+        <w:t>функции</w:t>
+      </w:r>
+      <w:r>
+        <w:rPr>
+          <w:rFonts w:ascii="Times New Roman" w:hAnsi="Times New Roman" w:cs="Times New Roman"/>
+          <w:szCs w:val="22"/>
+        </w:rPr>
+        <w:t xml:space="preserve">, </w:t>
+      </w:r>
+      <w:r>
+        <w:rPr>
+          <w:rFonts w:ascii="Times New Roman" w:hAnsi="Times New Roman" w:cs="Times New Roman"/>
+          <w:szCs w:val="22"/>
+        </w:rPr>
+        <w:t>описываемые</w:t>
+      </w:r>
+      <w:r>
+        <w:rPr>
+          <w:rFonts w:ascii="Times New Roman" w:hAnsi="Times New Roman" w:cs="Times New Roman"/>
+          <w:szCs w:val="22"/>
+        </w:rPr>
+        <w:t xml:space="preserve"> </w:t>
+      </w:r>
+      <w:r>
+        <w:rPr>
+          <w:rFonts w:ascii="Times New Roman" w:hAnsi="Times New Roman" w:cs="Times New Roman"/>
+          <w:szCs w:val="22"/>
+        </w:rPr>
+        <w:t>в</w:t>
+      </w:r>
+      <w:r>
+        <w:rPr>
+          <w:rFonts w:ascii="Times New Roman" w:hAnsi="Times New Roman" w:cs="Times New Roman"/>
+          <w:szCs w:val="22"/>
+        </w:rPr>
+        <w:t xml:space="preserve"> </w:t>
+      </w:r>
+      <w:r>
+        <w:rPr>
+          <w:rFonts w:ascii="Times New Roman" w:hAnsi="Times New Roman" w:cs="Times New Roman"/>
+          <w:szCs w:val="22"/>
+          <w:lang w:val="en-US"/>
+        </w:rPr>
+        <w:t>work</w:t>
+      </w:r>
+      <w:r>
+        <w:rPr>
+          <w:rFonts w:ascii="Times New Roman" w:hAnsi="Times New Roman" w:cs="Times New Roman"/>
+          <w:szCs w:val="22"/>
+        </w:rPr>
+        <w:t>_</w:t>
+      </w:r>
+      <w:r>
+        <w:rPr>
+          <w:rFonts w:ascii="Times New Roman" w:hAnsi="Times New Roman" w:cs="Times New Roman"/>
+          <w:szCs w:val="22"/>
+          <w:lang w:val="en-US"/>
+        </w:rPr>
+        <w:t>with</w:t>
+      </w:r>
+      <w:r>
+        <w:rPr>
+          <w:rFonts w:ascii="Times New Roman" w:hAnsi="Times New Roman" w:cs="Times New Roman"/>
+          <w:szCs w:val="22"/>
+        </w:rPr>
+        <w:t>_</w:t>
+      </w:r>
+      <w:r>
+        <w:rPr>
+          <w:rFonts w:ascii="Times New Roman" w:hAnsi="Times New Roman" w:cs="Times New Roman"/>
+          <w:szCs w:val="22"/>
+          <w:lang w:val="en-US"/>
+        </w:rPr>
+        <w:t>file</w:t>
+      </w:r>
+      <w:r>
+        <w:rPr>
+          <w:rFonts w:ascii="Times New Roman" w:hAnsi="Times New Roman" w:cs="Times New Roman"/>
+          <w:szCs w:val="22"/>
+        </w:rPr>
+        <w:t>.</w:t>
+      </w:r>
+      <w:r>
+        <w:rPr>
+          <w:rFonts w:ascii="Times New Roman" w:hAnsi="Times New Roman" w:cs="Times New Roman"/>
+          <w:szCs w:val="22"/>
+          <w:lang w:val="en-US"/>
+        </w:rPr>
+        <w:t>h</w:t>
+      </w:r>
+      <w:r>
+        <w:rPr>
+          <w:rFonts w:ascii="Times New Roman" w:hAnsi="Times New Roman" w:cs="Times New Roman"/>
+          <w:szCs w:val="22"/>
+        </w:rPr>
+        <w:t>.</w:t>
+      </w:r>
+      <w:r>
+        <w:rPr>
+          <w:rFonts w:ascii="Times New Roman" w:hAnsi="Times New Roman" w:cs="Times New Roman"/>
+          <w:szCs w:val="22"/>
+        </w:rPr>
+        <w:t xml:space="preserve"> </w:t>
+      </w:r>
+      <w:r>
+        <w:rPr>
+          <w:rFonts w:ascii="Times New Roman" w:hAnsi="Times New Roman" w:cs="Times New Roman"/>
+          <w:szCs w:val="22"/>
+          <w:lang w:val="en-US"/>
+        </w:rPr>
+        <w:t>work</w:t>
+      </w:r>
+      <w:r>
+        <w:rPr>
+          <w:rFonts w:ascii="Times New Roman" w:hAnsi="Times New Roman" w:cs="Times New Roman"/>
+          <w:szCs w:val="22"/>
+        </w:rPr>
+        <w:t>_</w:t>
+      </w:r>
+      <w:r>
+        <w:rPr>
+          <w:rFonts w:ascii="Times New Roman" w:hAnsi="Times New Roman" w:cs="Times New Roman"/>
+          <w:szCs w:val="22"/>
+          <w:lang w:val="en-US"/>
+        </w:rPr>
+        <w:t>with</w:t>
+      </w:r>
+      <w:r>
+        <w:rPr>
+          <w:rFonts w:ascii="Times New Roman" w:hAnsi="Times New Roman" w:cs="Times New Roman"/>
+          <w:szCs w:val="22"/>
+        </w:rPr>
+        <w:t>_</w:t>
+      </w:r>
+      <w:r>
+        <w:rPr>
+          <w:rFonts w:ascii="Times New Roman" w:hAnsi="Times New Roman" w:cs="Times New Roman"/>
+          <w:szCs w:val="22"/>
+          <w:lang w:val="en-US"/>
+        </w:rPr>
+        <w:t>event</w:t>
+      </w:r>
+      <w:r>
+        <w:rPr>
+          <w:rFonts w:ascii="Times New Roman" w:hAnsi="Times New Roman" w:cs="Times New Roman"/>
+          <w:szCs w:val="22"/>
+        </w:rPr>
+        <w:t>.</w:t>
+      </w:r>
+      <w:r>
+        <w:rPr>
+          <w:rFonts w:ascii="Times New Roman" w:hAnsi="Times New Roman" w:cs="Times New Roman"/>
+          <w:szCs w:val="22"/>
+          <w:lang w:val="en-US"/>
+        </w:rPr>
+        <w:t>c</w:t>
+      </w:r>
+      <w:r>
+        <w:rPr>
+          <w:rFonts w:ascii="Times New Roman" w:hAnsi="Times New Roman" w:cs="Times New Roman"/>
+          <w:szCs w:val="22"/>
+        </w:rPr>
+        <w:t xml:space="preserve"> </w:t>
+      </w:r>
+      <w:r>
+        <w:rPr>
+          <w:rFonts w:ascii="Times New Roman" w:hAnsi="Times New Roman" w:cs="Times New Roman"/>
+          <w:szCs w:val="22"/>
+        </w:rPr>
         <w:t xml:space="preserve">реализует функции, описываемые в </w:t>
       </w:r>
       <w:r>
         <w:rPr>
           <w:rFonts w:ascii="Times New Roman" w:hAnsi="Times New Roman" w:cs="Times New Roman"/>
           <w:szCs w:val="22"/>
-        </w:rPr>
-        <w:t xml:space="preserve">workWithFile.h. </w:t>
+          <w:lang w:val="en-US"/>
+        </w:rPr>
+        <w:t>work</w:t>
+      </w:r>
+      <w:r>
+        <w:rPr>
+          <w:rFonts w:ascii="Times New Roman" w:hAnsi="Times New Roman" w:cs="Times New Roman"/>
+          <w:szCs w:val="22"/>
+        </w:rPr>
+        <w:t>_</w:t>
+      </w:r>
+      <w:r>
+        <w:rPr>
+          <w:rFonts w:ascii="Times New Roman" w:hAnsi="Times New Roman" w:cs="Times New Roman"/>
+          <w:szCs w:val="22"/>
+          <w:lang w:val="en-US"/>
+        </w:rPr>
+        <w:t>with</w:t>
+      </w:r>
+      <w:r>
+        <w:rPr>
+          <w:rFonts w:ascii="Times New Roman" w:hAnsi="Times New Roman" w:cs="Times New Roman"/>
+          <w:szCs w:val="22"/>
+        </w:rPr>
+        <w:t>_</w:t>
+      </w:r>
+      <w:r>
+        <w:rPr>
+          <w:rFonts w:ascii="Times New Roman" w:hAnsi="Times New Roman" w:cs="Times New Roman"/>
+          <w:szCs w:val="22"/>
+          <w:lang w:val="en-US"/>
+        </w:rPr>
+        <w:t>file</w:t>
+      </w:r>
+      <w:r>
+        <w:rPr>
+          <w:rFonts w:ascii="Times New Roman" w:hAnsi="Times New Roman" w:cs="Times New Roman"/>
+          <w:szCs w:val="22"/>
+        </w:rPr>
+        <w:t>.</w:t>
+      </w:r>
+      <w:r>
+        <w:rPr>
+          <w:rFonts w:ascii="Times New Roman" w:hAnsi="Times New Roman" w:cs="Times New Roman"/>
+          <w:szCs w:val="22"/>
+          <w:lang w:val="en-US"/>
+        </w:rPr>
+        <w:t>h</w:t>
+      </w:r>
+      <w:r>
+        <w:rPr>
+          <w:rFonts w:ascii="Times New Roman" w:hAnsi="Times New Roman" w:cs="Times New Roman"/>
+          <w:szCs w:val="22"/>
+        </w:rPr>
+        <w:t>.</w:t>
+      </w:r>
+      <w:r>
+        <w:rPr>
+          <w:rFonts w:ascii="Times New Roman" w:hAnsi="Times New Roman" w:cs="Times New Roman"/>
+          <w:szCs w:val="22"/>
+        </w:rPr>
+        <w:t xml:space="preserve"> </w:t>
       </w:r>
     </w:p>
     <w:p>
@@ -1816,31 +2354,16 @@
         <w:rPr>
           <w:rFonts w:ascii="Times New Roman" w:hAnsi="Times New Roman" w:cs="Times New Roman"/>
           <w:szCs w:val="22"/>
-        </w:rPr>
-        <w:lastRenderedPageBreak/>
-        <w:t>CreateP</w:t>
-      </w:r>
-      <w:r>
-        <w:rPr>
-          <w:rFonts w:ascii="Times New Roman" w:hAnsi="Times New Roman" w:cs="Times New Roman"/>
-          <w:bCs/>
           <w:lang w:val="en-US"/>
         </w:rPr>
-        <w:t>ipe</w:t>
-      </w:r>
-      <w:r>
-        <w:rPr>
-          <w:rFonts w:ascii="Times New Roman" w:hAnsi="Times New Roman" w:cs="Times New Roman"/>
-          <w:bCs/>
-        </w:rPr>
-        <w:t xml:space="preserve"> – создает канал для общения между программами</w:t>
-      </w:r>
-      <w:r>
-        <w:rPr>
-          <w:rFonts w:ascii="Times New Roman" w:hAnsi="Times New Roman" w:cs="Times New Roman"/>
-          <w:bCs/>
-        </w:rPr>
-        <w:t xml:space="preserve">, принимает </w:t>
+        <w:t>CreateFileMapping</w:t>
+      </w:r>
+      <w:r>
+        <w:rPr>
+          <w:rFonts w:ascii="Times New Roman" w:hAnsi="Times New Roman" w:cs="Times New Roman"/>
+          <w:bCs/>
+        </w:rPr>
+        <w:t xml:space="preserve"> – </w:t>
       </w:r>
       <w:r>
         <w:rPr>
@@ -1848,21 +2371,63 @@
           <w:bCs/>
           <w:lang w:val="en-US"/>
         </w:rPr>
-        <w:t>Handle</w:t>
-      </w:r>
-      <w:r>
-        <w:rPr>
-          <w:rFonts w:ascii="Times New Roman" w:hAnsi="Times New Roman" w:cs="Times New Roman"/>
-          <w:bCs/>
-        </w:rPr>
-        <w:t xml:space="preserve"> </w:t>
-      </w:r>
-      <w:r>
-        <w:rPr>
-          <w:rFonts w:ascii="Times New Roman" w:hAnsi="Times New Roman" w:cs="Times New Roman"/>
-          <w:bCs/>
-        </w:rPr>
-        <w:t>чтения и записи, а также настройки атрибутов и размер буфера (если 0, использует значение по умолчанию)</w:t>
+        <w:t>c</w:t>
+      </w:r>
+      <w:r>
+        <w:rPr>
+          <w:rFonts w:ascii="Times New Roman" w:hAnsi="Times New Roman" w:cs="Times New Roman"/>
+          <w:bCs/>
+        </w:rPr>
+        <w:t>оздает или открывает именованный или безымянный объект сопоставления файлов для указанного файла</w:t>
+      </w:r>
+      <w:r>
+        <w:rPr>
+          <w:rFonts w:ascii="Times New Roman" w:hAnsi="Times New Roman" w:cs="Times New Roman"/>
+          <w:bCs/>
+        </w:rPr>
+        <w:t xml:space="preserve">. Нам для задания необходимо указывать имя, размер буфера и флаг </w:t>
+      </w:r>
+      <w:r>
+        <w:rPr>
+          <w:rFonts w:ascii="Times New Roman" w:hAnsi="Times New Roman" w:cs="Times New Roman"/>
+          <w:bCs/>
+        </w:rPr>
+        <w:t>INVALID_HANDLE_VALUE</w:t>
+      </w:r>
+      <w:r>
+        <w:rPr>
+          <w:rFonts w:ascii="Times New Roman" w:hAnsi="Times New Roman" w:cs="Times New Roman"/>
+          <w:bCs/>
+        </w:rPr>
+        <w:t xml:space="preserve"> для </w:t>
+      </w:r>
+      <w:r>
+        <w:rPr>
+          <w:rFonts w:ascii="Times New Roman" w:hAnsi="Times New Roman" w:cs="Times New Roman"/>
+          <w:bCs/>
+        </w:rPr>
+        <w:t>поддерж</w:t>
+      </w:r>
+      <w:r>
+        <w:rPr>
+          <w:rFonts w:ascii="Times New Roman" w:hAnsi="Times New Roman" w:cs="Times New Roman"/>
+          <w:bCs/>
+        </w:rPr>
+        <w:t xml:space="preserve">ки </w:t>
+      </w:r>
+      <w:r>
+        <w:rPr>
+          <w:rFonts w:ascii="Times New Roman" w:hAnsi="Times New Roman" w:cs="Times New Roman"/>
+          <w:bCs/>
+        </w:rPr>
+        <w:t>системным файлом подкачки, а не файлом в файловой системе</w:t>
+      </w:r>
+      <w:r>
+        <w:rPr>
+          <w:rFonts w:ascii="Times New Roman" w:hAnsi="Times New Roman" w:cs="Times New Roman"/>
+          <w:bCs/>
+        </w:rPr>
+        <w:t xml:space="preserve">. </w:t>
       </w:r>
     </w:p>
     <w:p>
@@ -1887,21 +2452,91 @@
           <w:bCs/>
           <w:lang w:val="en-US"/>
         </w:rPr>
-        <w:t>ZeroMemory</w:t>
-      </w:r>
-      <w:r>
-        <w:rPr>
-          <w:rFonts w:ascii="Times New Roman" w:hAnsi="Times New Roman" w:cs="Times New Roman"/>
-          <w:bCs/>
-        </w:rPr>
-        <w:t xml:space="preserve"> – </w:t>
-      </w:r>
-      <w:r>
-        <w:rPr>
-          <w:rFonts w:ascii="Times New Roman" w:hAnsi="Times New Roman" w:cs="Times New Roman"/>
-          <w:bCs/>
-        </w:rPr>
-        <w:t>заполняет блок памяти нолями</w:t>
+        <w:t>MapViewOfFile</w:t>
+      </w:r>
+      <w:r>
+        <w:rPr>
+          <w:rFonts w:ascii="Times New Roman" w:hAnsi="Times New Roman" w:cs="Times New Roman"/>
+          <w:bCs/>
+        </w:rPr>
+        <w:t xml:space="preserve"> </w:t>
+      </w:r>
+      <w:r>
+        <w:rPr>
+          <w:rFonts w:ascii="Times New Roman" w:hAnsi="Times New Roman" w:cs="Times New Roman"/>
+          <w:bCs/>
+        </w:rPr>
+        <w:t xml:space="preserve">– </w:t>
+      </w:r>
+      <w:r>
+        <w:rPr>
+          <w:rFonts w:ascii="Times New Roman" w:hAnsi="Times New Roman" w:cs="Times New Roman"/>
+          <w:bCs/>
+        </w:rPr>
+        <w:t>с</w:t>
+      </w:r>
+      <w:r>
+        <w:rPr>
+          <w:rFonts w:ascii="Times New Roman" w:hAnsi="Times New Roman" w:cs="Times New Roman"/>
+          <w:bCs/>
+        </w:rPr>
+        <w:t>опоставляет представление сопоставления файла с адресным пространством вызывающего процесса</w:t>
+      </w:r>
+      <w:r>
+        <w:rPr>
+          <w:rFonts w:ascii="Times New Roman" w:hAnsi="Times New Roman" w:cs="Times New Roman"/>
+          <w:bCs/>
+        </w:rPr>
+        <w:t xml:space="preserve">, передаем в нее наш файловый дескриптор, </w:t>
+      </w:r>
+      <w:r>
+        <w:rPr>
+          <w:rFonts w:ascii="Times New Roman" w:hAnsi="Times New Roman" w:cs="Times New Roman"/>
+          <w:bCs/>
+        </w:rPr>
+        <w:t>FILE_MAP_ALL_ACCESS</w:t>
+      </w:r>
+      <w:r>
+        <w:rPr>
+          <w:rFonts w:ascii="Times New Roman" w:hAnsi="Times New Roman" w:cs="Times New Roman"/>
+          <w:bCs/>
+        </w:rPr>
+        <w:t xml:space="preserve"> – с</w:t>
+      </w:r>
+      <w:r>
+        <w:rPr>
+          <w:rFonts w:ascii="Times New Roman" w:hAnsi="Times New Roman" w:cs="Times New Roman"/>
+          <w:bCs/>
+        </w:rPr>
+        <w:t>опоставляе</w:t>
+      </w:r>
+      <w:r>
+        <w:rPr>
+          <w:rFonts w:ascii="Times New Roman" w:hAnsi="Times New Roman" w:cs="Times New Roman"/>
+          <w:bCs/>
+        </w:rPr>
+        <w:t>м</w:t>
+      </w:r>
+      <w:r>
+        <w:rPr>
+          <w:rFonts w:ascii="Times New Roman" w:hAnsi="Times New Roman" w:cs="Times New Roman"/>
+          <w:bCs/>
+        </w:rPr>
+        <w:t xml:space="preserve"> представление файла для чтения/записи</w:t>
+      </w:r>
+      <w:r>
+        <w:rPr>
+          <w:rFonts w:ascii="Times New Roman" w:hAnsi="Times New Roman" w:cs="Times New Roman"/>
+          <w:bCs/>
+        </w:rPr>
+        <w:t>.</w:t>
+      </w:r>
+      <w:r>
+        <w:rPr>
+          <w:rFonts w:ascii="Times New Roman" w:hAnsi="Times New Roman" w:cs="Times New Roman"/>
+          <w:bCs/>
+        </w:rPr>
+        <w:t xml:space="preserve"> </w:t>
       </w:r>
     </w:p>
     <w:p>
@@ -1924,234 +2559,36 @@
         <w:rPr>
           <w:rFonts w:ascii="Times New Roman" w:hAnsi="Times New Roman" w:cs="Times New Roman"/>
           <w:bCs/>
-          <w:lang w:val="en-US"/>
-        </w:rPr>
-        <w:t>CreateProcess</w:t>
-      </w:r>
-      <w:r>
-        <w:rPr>
-          <w:rFonts w:ascii="Times New Roman" w:hAnsi="Times New Roman" w:cs="Times New Roman"/>
-          <w:bCs/>
-        </w:rPr>
-        <w:t xml:space="preserve"> – </w:t>
-      </w:r>
-      <w:r>
-        <w:rPr>
-          <w:rFonts w:ascii="Times New Roman" w:hAnsi="Times New Roman" w:cs="Times New Roman"/>
-          <w:bCs/>
-        </w:rPr>
-        <w:t>создает процесс, принимает кучу параметров, важные из них (</w:t>
-      </w:r>
-      <w:r>
-        <w:rPr>
-          <w:rFonts w:ascii="Times New Roman" w:hAnsi="Times New Roman" w:cs="Times New Roman"/>
-          <w:bCs/>
-          <w:lang w:val="en-US"/>
-        </w:rPr>
-        <w:t>szCmdline</w:t>
-      </w:r>
-      <w:r>
-        <w:rPr>
-          <w:rFonts w:ascii="Times New Roman" w:hAnsi="Times New Roman" w:cs="Times New Roman"/>
-          <w:bCs/>
-        </w:rPr>
-        <w:t xml:space="preserve"> </w:t>
-      </w:r>
-      <w:r>
-        <w:rPr>
-          <w:rFonts w:ascii="Times New Roman" w:hAnsi="Times New Roman" w:cs="Times New Roman"/>
-          <w:bCs/>
-        </w:rPr>
-        <w:t>–</w:t>
-      </w:r>
-      <w:r>
-        <w:rPr>
-          <w:rFonts w:ascii="Times New Roman" w:hAnsi="Times New Roman" w:cs="Times New Roman"/>
-          <w:bCs/>
-        </w:rPr>
-        <w:t xml:space="preserve"> </w:t>
-      </w:r>
-      <w:r>
-        <w:rPr>
-          <w:rFonts w:ascii="Times New Roman" w:hAnsi="Times New Roman" w:cs="Times New Roman"/>
-          <w:bCs/>
-        </w:rPr>
-        <w:t xml:space="preserve">командная строка, запускающая </w:t>
-      </w:r>
-      <w:r>
-        <w:rPr>
-          <w:rFonts w:ascii="Times New Roman" w:hAnsi="Times New Roman" w:cs="Times New Roman"/>
-          <w:bCs/>
-          <w:lang w:val="en-US"/>
-        </w:rPr>
-        <w:t>child</w:t>
-      </w:r>
-      <w:r>
-        <w:rPr>
-          <w:rFonts w:ascii="Times New Roman" w:hAnsi="Times New Roman" w:cs="Times New Roman"/>
-          <w:bCs/>
-        </w:rPr>
-        <w:t>.</w:t>
-      </w:r>
-      <w:r>
-        <w:rPr>
-          <w:rFonts w:ascii="Times New Roman" w:hAnsi="Times New Roman" w:cs="Times New Roman"/>
-          <w:bCs/>
-          <w:lang w:val="en-US"/>
-        </w:rPr>
-        <w:t>exe</w:t>
-      </w:r>
-      <w:r>
-        <w:rPr>
-          <w:rFonts w:ascii="Times New Roman" w:hAnsi="Times New Roman" w:cs="Times New Roman"/>
-          <w:bCs/>
-        </w:rPr>
-        <w:t xml:space="preserve">; </w:t>
-      </w:r>
-      <w:r>
-        <w:rPr>
-          <w:rFonts w:ascii="Times New Roman" w:hAnsi="Times New Roman" w:cs="Times New Roman"/>
-          <w:bCs/>
-          <w:lang w:val="en-US"/>
-        </w:rPr>
-        <w:t>TRUE</w:t>
-      </w:r>
-      <w:r>
-        <w:rPr>
-          <w:rFonts w:ascii="Times New Roman" w:hAnsi="Times New Roman" w:cs="Times New Roman"/>
-          <w:bCs/>
-        </w:rPr>
-        <w:t xml:space="preserve"> </w:t>
-      </w:r>
-      <w:r>
-        <w:rPr>
-          <w:rFonts w:ascii="Times New Roman" w:hAnsi="Times New Roman" w:cs="Times New Roman"/>
-          <w:bCs/>
-        </w:rPr>
-        <w:t>–</w:t>
-      </w:r>
-      <w:r>
-        <w:rPr>
-          <w:rFonts w:ascii="Times New Roman" w:hAnsi="Times New Roman" w:cs="Times New Roman"/>
-          <w:bCs/>
-        </w:rPr>
-        <w:t xml:space="preserve"> </w:t>
-      </w:r>
-      <w:r>
-        <w:rPr>
-          <w:rFonts w:ascii="Times New Roman" w:hAnsi="Times New Roman" w:cs="Times New Roman"/>
-          <w:bCs/>
-        </w:rPr>
-        <w:t xml:space="preserve">наследуем </w:t>
-      </w:r>
-      <w:r>
-        <w:rPr>
-          <w:rFonts w:ascii="Times New Roman" w:hAnsi="Times New Roman" w:cs="Times New Roman"/>
-          <w:bCs/>
-          <w:lang w:val="en-US"/>
-        </w:rPr>
-        <w:t>pipe</w:t>
-      </w:r>
-      <w:r>
-        <w:rPr>
-          <w:rFonts w:ascii="Times New Roman" w:hAnsi="Times New Roman" w:cs="Times New Roman"/>
-          <w:bCs/>
-        </w:rPr>
-        <w:t xml:space="preserve">; </w:t>
-      </w:r>
-      <w:r>
-        <w:rPr>
-          <w:rFonts w:ascii="Times New Roman" w:hAnsi="Times New Roman" w:cs="Times New Roman"/>
-          <w:bCs/>
-          <w:lang w:val="en-US"/>
-        </w:rPr>
-        <w:t>siStartInfo</w:t>
-      </w:r>
-      <w:r>
-        <w:rPr>
-          <w:rFonts w:ascii="Times New Roman" w:hAnsi="Times New Roman" w:cs="Times New Roman"/>
-          <w:bCs/>
-        </w:rPr>
-        <w:t xml:space="preserve"> </w:t>
-      </w:r>
-      <w:r>
-        <w:rPr>
-          <w:rFonts w:ascii="Times New Roman" w:hAnsi="Times New Roman" w:cs="Times New Roman"/>
-          <w:bCs/>
-        </w:rPr>
-        <w:t>–</w:t>
-      </w:r>
-      <w:r>
-        <w:rPr>
-          <w:rFonts w:ascii="Times New Roman" w:hAnsi="Times New Roman" w:cs="Times New Roman"/>
-          <w:bCs/>
-        </w:rPr>
-        <w:t xml:space="preserve"> </w:t>
-      </w:r>
-      <w:r>
-        <w:rPr>
-          <w:rFonts w:ascii="Times New Roman" w:hAnsi="Times New Roman" w:cs="Times New Roman"/>
-          <w:bCs/>
-        </w:rPr>
-        <w:t xml:space="preserve">сами </w:t>
-      </w:r>
-      <w:r>
-        <w:rPr>
-          <w:rFonts w:ascii="Times New Roman" w:hAnsi="Times New Roman" w:cs="Times New Roman"/>
-          <w:bCs/>
-          <w:lang w:val="en-US"/>
-        </w:rPr>
-        <w:t>pipe</w:t>
-      </w:r>
-      <w:r>
-        <w:rPr>
-          <w:rFonts w:ascii="Times New Roman" w:hAnsi="Times New Roman" w:cs="Times New Roman"/>
-          <w:bCs/>
-        </w:rPr>
-        <w:t xml:space="preserve">; </w:t>
-      </w:r>
-      <w:r>
-        <w:rPr>
-          <w:rFonts w:ascii="Times New Roman" w:hAnsi="Times New Roman" w:cs="Times New Roman"/>
-          <w:bCs/>
-          <w:lang w:val="en-US"/>
-        </w:rPr>
-        <w:t>siProcInfo</w:t>
-      </w:r>
-      <w:r>
-        <w:rPr>
-          <w:rFonts w:ascii="Times New Roman" w:hAnsi="Times New Roman" w:cs="Times New Roman"/>
-          <w:bCs/>
-        </w:rPr>
-        <w:t xml:space="preserve"> </w:t>
-      </w:r>
-      <w:r>
-        <w:rPr>
-          <w:rFonts w:ascii="Times New Roman" w:hAnsi="Times New Roman" w:cs="Times New Roman"/>
-          <w:bCs/>
-        </w:rPr>
-        <w:t>–</w:t>
-      </w:r>
-      <w:r>
-        <w:rPr>
-          <w:rFonts w:ascii="Times New Roman" w:hAnsi="Times New Roman" w:cs="Times New Roman"/>
-          <w:bCs/>
-        </w:rPr>
-        <w:t xml:space="preserve"> </w:t>
-      </w:r>
-      <w:r>
-        <w:rPr>
-          <w:rFonts w:ascii="Times New Roman" w:hAnsi="Times New Roman" w:cs="Times New Roman"/>
-          <w:bCs/>
-        </w:rPr>
-        <w:t>устанавливаем информацию о процессе</w:t>
-      </w:r>
-      <w:r>
-        <w:rPr>
-          <w:rFonts w:ascii="Times New Roman" w:hAnsi="Times New Roman" w:cs="Times New Roman"/>
-          <w:bCs/>
-        </w:rPr>
-        <w:t>)</w:t>
+        </w:rPr>
+        <w:t>OpenFileMapping</w:t>
+      </w:r>
+      <w:r>
+        <w:rPr>
+          <w:rFonts w:ascii="Times New Roman" w:hAnsi="Times New Roman" w:cs="Times New Roman"/>
+          <w:bCs/>
+        </w:rPr>
+        <w:t xml:space="preserve"> - </w:t>
+      </w:r>
+      <w:r>
+        <w:rPr>
+          <w:rFonts w:ascii="Times New Roman" w:hAnsi="Times New Roman" w:cs="Times New Roman"/>
+          <w:bCs/>
+        </w:rPr>
+        <w:t>о</w:t>
+      </w:r>
+      <w:r>
+        <w:rPr>
+          <w:rFonts w:ascii="Times New Roman" w:hAnsi="Times New Roman" w:cs="Times New Roman"/>
+          <w:bCs/>
+        </w:rPr>
+        <w:t>ткрывает именованный объект сопоставления файлов</w:t>
+      </w:r>
+      <w:r>
+        <w:rPr>
+          <w:rFonts w:ascii="Times New Roman" w:hAnsi="Times New Roman" w:cs="Times New Roman"/>
+          <w:bCs/>
+        </w:rPr>
+        <w:t>. Указываем имя и тип разрешения.</w:t>
       </w:r>
     </w:p>
     <w:p>
@@ -2174,24 +2611,36 @@
         <w:rPr>
           <w:rFonts w:ascii="Times New Roman" w:hAnsi="Times New Roman" w:cs="Times New Roman"/>
           <w:bCs/>
-          <w:lang w:val="en-US"/>
-        </w:rPr>
-        <w:t xml:space="preserve">WriteFile – </w:t>
-      </w:r>
-      <w:r>
-        <w:rPr>
-          <w:rFonts w:ascii="Times New Roman" w:hAnsi="Times New Roman" w:cs="Times New Roman"/>
-          <w:bCs/>
-        </w:rPr>
-        <w:t xml:space="preserve">пишем в </w:t>
-      </w:r>
-      <w:r>
-        <w:rPr>
-          <w:rFonts w:ascii="Times New Roman" w:hAnsi="Times New Roman" w:cs="Times New Roman"/>
-          <w:bCs/>
-          <w:lang w:val="en-US"/>
-        </w:rPr>
-        <w:t>pipe</w:t>
+        </w:rPr>
+        <w:t>_tcscpy</w:t>
+      </w:r>
+      <w:r>
+        <w:rPr>
+          <w:rFonts w:ascii="Times New Roman" w:hAnsi="Times New Roman" w:cs="Times New Roman"/>
+          <w:bCs/>
+        </w:rPr>
+        <w:t xml:space="preserve"> – </w:t>
+      </w:r>
+      <w:r>
+        <w:rPr>
+          <w:rFonts w:ascii="Times New Roman" w:hAnsi="Times New Roman" w:cs="Times New Roman"/>
+          <w:bCs/>
+        </w:rPr>
+        <w:t xml:space="preserve">копирует значение строки в переменную типа </w:t>
+      </w:r>
+      <w:r>
+        <w:rPr>
+          <w:rFonts w:ascii="Times New Roman" w:hAnsi="Times New Roman" w:cs="Times New Roman"/>
+          <w:bCs/>
+        </w:rPr>
+        <w:t>TCHAR</w:t>
+      </w:r>
+      <w:r>
+        <w:rPr>
+          <w:rFonts w:ascii="Times New Roman" w:hAnsi="Times New Roman" w:cs="Times New Roman"/>
+          <w:bCs/>
+        </w:rPr>
+        <w:t>.</w:t>
       </w:r>
     </w:p>
     <w:p>
@@ -2214,24 +2663,36 @@
         <w:rPr>
           <w:rFonts w:ascii="Times New Roman" w:hAnsi="Times New Roman" w:cs="Times New Roman"/>
           <w:bCs/>
-          <w:lang w:val="en-US"/>
-        </w:rPr>
-        <w:t xml:space="preserve">ReadFile – </w:t>
-      </w:r>
-      <w:r>
-        <w:rPr>
-          <w:rFonts w:ascii="Times New Roman" w:hAnsi="Times New Roman" w:cs="Times New Roman"/>
-          <w:bCs/>
-        </w:rPr>
-        <w:t xml:space="preserve">читаем из </w:t>
-      </w:r>
-      <w:r>
-        <w:rPr>
-          <w:rFonts w:ascii="Times New Roman" w:hAnsi="Times New Roman" w:cs="Times New Roman"/>
-          <w:bCs/>
-          <w:lang w:val="en-US"/>
-        </w:rPr>
-        <w:t>pipe</w:t>
+        </w:rPr>
+        <w:t>CreateEvent</w:t>
+      </w:r>
+      <w:r>
+        <w:rPr>
+          <w:rFonts w:ascii="Times New Roman" w:hAnsi="Times New Roman" w:cs="Times New Roman"/>
+          <w:bCs/>
+        </w:rPr>
+        <w:t xml:space="preserve"> – </w:t>
+      </w:r>
+      <w:r>
+        <w:rPr>
+          <w:rFonts w:ascii="Times New Roman" w:hAnsi="Times New Roman" w:cs="Times New Roman"/>
+          <w:bCs/>
+        </w:rPr>
+        <w:t>с</w:t>
+      </w:r>
+      <w:r>
+        <w:rPr>
+          <w:rFonts w:ascii="Times New Roman" w:hAnsi="Times New Roman" w:cs="Times New Roman"/>
+          <w:bCs/>
+        </w:rPr>
+        <w:t>оздает именованный или неименованный объект события.</w:t>
+      </w:r>
+      <w:r>
+        <w:rPr>
+          <w:rFonts w:ascii="Times New Roman" w:hAnsi="Times New Roman" w:cs="Times New Roman"/>
+          <w:bCs/>
+        </w:rPr>
+        <w:t xml:space="preserve"> В нашем случае указываем имя и стандартный дескриптор безопасности.</w:t>
       </w:r>
     </w:p>
     <w:p>
@@ -2254,9 +2715,8 @@
         <w:rPr>
           <w:rFonts w:ascii="Times New Roman" w:hAnsi="Times New Roman" w:cs="Times New Roman"/>
           <w:bCs/>
-          <w:lang w:val="en-US"/>
-        </w:rPr>
-        <w:t>GetStdHandle</w:t>
+        </w:rPr>
+        <w:t>OpenEvent</w:t>
       </w:r>
       <w:r>
         <w:rPr>
@@ -2270,29 +2730,42 @@
           <w:rFonts w:ascii="Times New Roman" w:hAnsi="Times New Roman" w:cs="Times New Roman"/>
           <w:bCs/>
         </w:rPr>
-        <w:t xml:space="preserve">получаем </w:t>
-      </w:r>
-      <w:r>
-        <w:rPr>
-          <w:rFonts w:ascii="Times New Roman" w:hAnsi="Times New Roman" w:cs="Times New Roman"/>
-          <w:bCs/>
-          <w:lang w:val="en-US"/>
-        </w:rPr>
-        <w:t>pipe</w:t>
-      </w:r>
-      <w:r>
-        <w:rPr>
-          <w:rFonts w:ascii="Times New Roman" w:hAnsi="Times New Roman" w:cs="Times New Roman"/>
-          <w:bCs/>
-        </w:rPr>
-        <w:t xml:space="preserve"> </w:t>
-      </w:r>
-      <w:r>
-        <w:rPr>
-          <w:rFonts w:ascii="Times New Roman" w:hAnsi="Times New Roman" w:cs="Times New Roman"/>
-          <w:bCs/>
-        </w:rPr>
-        <w:t>от главного процесса</w:t>
+        <w:t>о</w:t>
+      </w:r>
+      <w:r>
+        <w:rPr>
+          <w:rFonts w:ascii="Times New Roman" w:hAnsi="Times New Roman" w:cs="Times New Roman"/>
+          <w:bCs/>
+        </w:rPr>
+        <w:t>ткрывает существующий именованный объект события</w:t>
+      </w:r>
+      <w:r>
+        <w:rPr>
+          <w:rFonts w:ascii="Times New Roman" w:hAnsi="Times New Roman" w:cs="Times New Roman"/>
+          <w:bCs/>
+        </w:rPr>
+        <w:t xml:space="preserve">. </w:t>
+      </w:r>
+      <w:r>
+        <w:rPr>
+          <w:rFonts w:ascii="Times New Roman" w:hAnsi="Times New Roman" w:cs="Times New Roman"/>
+          <w:bCs/>
+        </w:rPr>
+        <w:t xml:space="preserve">Указываем имя и право доступа </w:t>
+      </w:r>
+      <w:r>
+        <w:rPr>
+          <w:rFonts w:ascii="Times New Roman" w:hAnsi="Times New Roman" w:cs="Times New Roman"/>
+          <w:bCs/>
+        </w:rPr>
+        <w:t>EVENT_ALL_ACCESS</w:t>
+      </w:r>
+      <w:r>
+        <w:rPr>
+          <w:rFonts w:ascii="Times New Roman" w:hAnsi="Times New Roman" w:cs="Times New Roman"/>
+          <w:bCs/>
+        </w:rPr>
+        <w:t xml:space="preserve"> для всех прав доступа к ивенту.</w:t>
       </w:r>
     </w:p>
     <w:p>
@@ -2315,8 +2788,416 @@
         <w:rPr>
           <w:rFonts w:ascii="Times New Roman" w:hAnsi="Times New Roman" w:cs="Times New Roman"/>
           <w:bCs/>
+        </w:rPr>
+        <w:t>SetEvent</w:t>
+      </w:r>
+      <w:r>
+        <w:rPr>
+          <w:rFonts w:ascii="Times New Roman" w:hAnsi="Times New Roman" w:cs="Times New Roman"/>
+          <w:bCs/>
+        </w:rPr>
+        <w:t xml:space="preserve"> – </w:t>
+      </w:r>
+      <w:r>
+        <w:rPr>
+          <w:rFonts w:ascii="Times New Roman" w:hAnsi="Times New Roman" w:cs="Times New Roman"/>
+          <w:bCs/>
+        </w:rPr>
+        <w:t>у</w:t>
+      </w:r>
+      <w:r>
+        <w:rPr>
+          <w:rFonts w:ascii="Times New Roman" w:hAnsi="Times New Roman" w:cs="Times New Roman"/>
+          <w:bCs/>
+        </w:rPr>
+        <w:t>станавливает указанный объект события в сигнальное состояние</w:t>
+      </w:r>
+      <w:r>
+        <w:rPr>
+          <w:rFonts w:ascii="Times New Roman" w:hAnsi="Times New Roman" w:cs="Times New Roman"/>
+          <w:bCs/>
+        </w:rPr>
+        <w:t>. Нам эта функция нужна для синхронизации и общения ребенка и родителя.</w:t>
+      </w:r>
+    </w:p>
+    <w:p>
+      <w:pPr>
+        <w:pStyle w:val="Standard"/>
+        <w:numPr>
+          <w:ilvl w:val="0"/>
+          <w:numId w:val="28"/>
+        </w:numPr>
+        <w:tabs>
+          <w:tab w:val="left" w:pos="3553"/>
+        </w:tabs>
+        <w:spacing w:line="360" w:lineRule="auto"/>
+        <w:rPr>
+          <w:rFonts w:ascii="Times New Roman" w:hAnsi="Times New Roman" w:cs="Times New Roman"/>
+          <w:bCs/>
+        </w:rPr>
+      </w:pPr>
+      <w:r>
+        <w:rPr>
+          <w:rFonts w:ascii="Times New Roman" w:hAnsi="Times New Roman" w:cs="Times New Roman"/>
+          <w:bCs/>
+        </w:rPr>
+        <w:t>WaitForSingleObject</w:t>
+      </w:r>
+      <w:r>
+        <w:rPr>
+          <w:rFonts w:ascii="Times New Roman" w:hAnsi="Times New Roman" w:cs="Times New Roman"/>
+          <w:bCs/>
+        </w:rPr>
+        <w:t xml:space="preserve"> - </w:t>
+      </w:r>
+      <w:r>
+        <w:rPr>
+          <w:rFonts w:ascii="Times New Roman" w:hAnsi="Times New Roman" w:cs="Times New Roman"/>
+          <w:bCs/>
+        </w:rPr>
+        <w:t>о</w:t>
+      </w:r>
+      <w:r>
+        <w:rPr>
+          <w:rFonts w:ascii="Times New Roman" w:hAnsi="Times New Roman" w:cs="Times New Roman"/>
+          <w:bCs/>
+        </w:rPr>
+        <w:t>жидает, пока указанный объект не перейдет в сигнальное состояние или пока не истечет время ожидания.</w:t>
+      </w:r>
+      <w:r>
+        <w:rPr>
+          <w:rFonts w:ascii="Times New Roman" w:hAnsi="Times New Roman" w:cs="Times New Roman"/>
+          <w:bCs/>
+        </w:rPr>
+        <w:t xml:space="preserve"> </w:t>
+      </w:r>
+      <w:r>
+        <w:rPr>
+          <w:rFonts w:ascii="Times New Roman" w:hAnsi="Times New Roman" w:cs="Times New Roman"/>
+          <w:bCs/>
+        </w:rPr>
+        <w:t xml:space="preserve">Указываем </w:t>
+      </w:r>
+      <w:r>
+        <w:rPr>
+          <w:rFonts w:ascii="Times New Roman" w:hAnsi="Times New Roman" w:cs="Times New Roman"/>
+          <w:bCs/>
           <w:lang w:val="en-US"/>
         </w:rPr>
+        <w:t>handler</w:t>
+      </w:r>
+      <w:r>
+        <w:rPr>
+          <w:rFonts w:ascii="Times New Roman" w:hAnsi="Times New Roman" w:cs="Times New Roman"/>
+          <w:bCs/>
+        </w:rPr>
+        <w:t xml:space="preserve"> </w:t>
+      </w:r>
+      <w:r>
+        <w:rPr>
+          <w:rFonts w:ascii="Times New Roman" w:hAnsi="Times New Roman" w:cs="Times New Roman"/>
+          <w:bCs/>
+        </w:rPr>
+        <w:t xml:space="preserve">ивента и время ожидания </w:t>
+      </w:r>
+      <w:r>
+        <w:rPr>
+          <w:rFonts w:ascii="Times New Roman" w:hAnsi="Times New Roman" w:cs="Times New Roman"/>
+          <w:bCs/>
+        </w:rPr>
+        <w:t>INFINITE</w:t>
+      </w:r>
+      <w:r>
+        <w:rPr>
+          <w:rFonts w:ascii="Times New Roman" w:hAnsi="Times New Roman" w:cs="Times New Roman"/>
+          <w:bCs/>
+        </w:rPr>
+        <w:t>. Используем эту функцию, чтобы дождаться завершения нашего ребенка.</w:t>
+      </w:r>
+    </w:p>
+    <w:p>
+      <w:pPr>
+        <w:pStyle w:val="Standard"/>
+        <w:numPr>
+          <w:ilvl w:val="0"/>
+          <w:numId w:val="28"/>
+        </w:numPr>
+        <w:tabs>
+          <w:tab w:val="left" w:pos="3553"/>
+        </w:tabs>
+        <w:spacing w:line="360" w:lineRule="auto"/>
+        <w:rPr>
+          <w:rFonts w:ascii="Times New Roman" w:hAnsi="Times New Roman" w:cs="Times New Roman"/>
+          <w:bCs/>
+        </w:rPr>
+      </w:pPr>
+      <w:r>
+        <w:rPr>
+          <w:rFonts w:ascii="Times New Roman" w:hAnsi="Times New Roman" w:cs="Times New Roman"/>
+          <w:bCs/>
+        </w:rPr>
+        <w:t>WaitForMultipleObjects</w:t>
+      </w:r>
+      <w:r>
+        <w:rPr>
+          <w:rFonts w:ascii="Times New Roman" w:hAnsi="Times New Roman" w:cs="Times New Roman"/>
+          <w:bCs/>
+        </w:rPr>
+        <w:t xml:space="preserve"> - о</w:t>
+      </w:r>
+      <w:r>
+        <w:rPr>
+          <w:rFonts w:ascii="Times New Roman" w:hAnsi="Times New Roman" w:cs="Times New Roman"/>
+          <w:bCs/>
+        </w:rPr>
+        <w:t>жидает, пока один или все указанные объекты не перейдут в сигнальное состояние или пока не истечет время ожидания.</w:t>
+      </w:r>
+      <w:r>
+        <w:rPr>
+          <w:rFonts w:ascii="Times New Roman" w:hAnsi="Times New Roman" w:cs="Times New Roman"/>
+          <w:bCs/>
+        </w:rPr>
+        <w:t xml:space="preserve"> Указываем количество, массив дескрипторов событий и время ожидания </w:t>
+      </w:r>
+      <w:r>
+        <w:rPr>
+          <w:rFonts w:ascii="Times New Roman" w:hAnsi="Times New Roman" w:cs="Times New Roman"/>
+          <w:bCs/>
+        </w:rPr>
+        <w:t>INFINITE</w:t>
+      </w:r>
+      <w:r>
+        <w:rPr>
+          <w:rFonts w:ascii="Times New Roman" w:hAnsi="Times New Roman" w:cs="Times New Roman"/>
+          <w:bCs/>
+        </w:rPr>
+        <w:t xml:space="preserve">. Используем эту функцию, чтобы ребенок определился, выполняться ему или сразу закрыться. Т.к. мы указали дескриптор запуска ребенка первым, достаточной проверкой будет </w:t>
+      </w:r>
+      <w:r>
+        <w:rPr>
+          <w:rFonts w:ascii="Times New Roman" w:hAnsi="Times New Roman" w:cs="Times New Roman"/>
+          <w:bCs/>
+        </w:rPr>
+        <w:t>‘</w:t>
+      </w:r>
+      <w:r>
+        <w:rPr>
+          <w:rFonts w:ascii="Times New Roman" w:hAnsi="Times New Roman" w:cs="Times New Roman"/>
+          <w:bCs/>
+        </w:rPr>
+        <w:t xml:space="preserve">возвращаемый функцией код != </w:t>
+      </w:r>
+      <w:r>
+        <w:rPr>
+          <w:rFonts w:ascii="Times New Roman" w:hAnsi="Times New Roman" w:cs="Times New Roman"/>
+          <w:bCs/>
+        </w:rPr>
+        <w:t>WAIT_OBJECT_0</w:t>
+      </w:r>
+      <w:r>
+        <w:rPr>
+          <w:rFonts w:ascii="Times New Roman" w:hAnsi="Times New Roman" w:cs="Times New Roman"/>
+          <w:bCs/>
+        </w:rPr>
+        <w:t>’</w:t>
+      </w:r>
+      <w:r>
+        <w:rPr>
+          <w:rFonts w:ascii="Times New Roman" w:hAnsi="Times New Roman" w:cs="Times New Roman"/>
+          <w:bCs/>
+        </w:rPr>
+        <w:t>. Т.е., если нам вернется все, кроме кода запуска ребенка, мы закрываем его.</w:t>
+      </w:r>
+    </w:p>
+    <w:p>
+      <w:pPr>
+        <w:pStyle w:val="Standard"/>
+        <w:numPr>
+          <w:ilvl w:val="0"/>
+          <w:numId w:val="28"/>
+        </w:numPr>
+        <w:tabs>
+          <w:tab w:val="left" w:pos="3553"/>
+        </w:tabs>
+        <w:spacing w:line="360" w:lineRule="auto"/>
+        <w:rPr>
+          <w:rFonts w:ascii="Times New Roman" w:hAnsi="Times New Roman" w:cs="Times New Roman"/>
+          <w:bCs/>
+        </w:rPr>
+      </w:pPr>
+      <w:r>
+        <w:rPr>
+          <w:rFonts w:ascii="Times New Roman" w:hAnsi="Times New Roman" w:cs="Times New Roman"/>
+          <w:bCs/>
+          <w:lang w:val="en-US"/>
+        </w:rPr>
+        <w:t>CreateProcess</w:t>
+      </w:r>
+      <w:r>
+        <w:rPr>
+          <w:rFonts w:ascii="Times New Roman" w:hAnsi="Times New Roman" w:cs="Times New Roman"/>
+          <w:bCs/>
+        </w:rPr>
+        <w:t xml:space="preserve"> – </w:t>
+      </w:r>
+      <w:r>
+        <w:rPr>
+          <w:rFonts w:ascii="Times New Roman" w:hAnsi="Times New Roman" w:cs="Times New Roman"/>
+          <w:bCs/>
+        </w:rPr>
+        <w:t>создает процесс, принимает кучу параметров, важные из них (</w:t>
+      </w:r>
+      <w:r>
+        <w:rPr>
+          <w:rFonts w:ascii="Times New Roman" w:hAnsi="Times New Roman" w:cs="Times New Roman"/>
+          <w:bCs/>
+          <w:lang w:val="en-US"/>
+        </w:rPr>
+        <w:t>szCmdline</w:t>
+      </w:r>
+      <w:r>
+        <w:rPr>
+          <w:rFonts w:ascii="Times New Roman" w:hAnsi="Times New Roman" w:cs="Times New Roman"/>
+          <w:bCs/>
+        </w:rPr>
+        <w:t xml:space="preserve"> – командная строка, запускающая </w:t>
+      </w:r>
+      <w:r>
+        <w:rPr>
+          <w:rFonts w:ascii="Times New Roman" w:hAnsi="Times New Roman" w:cs="Times New Roman"/>
+          <w:bCs/>
+          <w:lang w:val="en-US"/>
+        </w:rPr>
+        <w:t>child</w:t>
+      </w:r>
+      <w:r>
+        <w:rPr>
+          <w:rFonts w:ascii="Times New Roman" w:hAnsi="Times New Roman" w:cs="Times New Roman"/>
+          <w:bCs/>
+        </w:rPr>
+        <w:t>.</w:t>
+      </w:r>
+      <w:r>
+        <w:rPr>
+          <w:rFonts w:ascii="Times New Roman" w:hAnsi="Times New Roman" w:cs="Times New Roman"/>
+          <w:bCs/>
+          <w:lang w:val="en-US"/>
+        </w:rPr>
+        <w:t>exe</w:t>
+      </w:r>
+      <w:r>
+        <w:rPr>
+          <w:rFonts w:ascii="Times New Roman" w:hAnsi="Times New Roman" w:cs="Times New Roman"/>
+          <w:bCs/>
+        </w:rPr>
+        <w:t xml:space="preserve">; </w:t>
+      </w:r>
+      <w:r>
+        <w:rPr>
+          <w:rFonts w:ascii="Times New Roman" w:hAnsi="Times New Roman" w:cs="Times New Roman"/>
+          <w:bCs/>
+          <w:lang w:val="en-US"/>
+        </w:rPr>
+        <w:t>TRUE</w:t>
+      </w:r>
+      <w:r>
+        <w:rPr>
+          <w:rFonts w:ascii="Times New Roman" w:hAnsi="Times New Roman" w:cs="Times New Roman"/>
+          <w:bCs/>
+        </w:rPr>
+        <w:t xml:space="preserve"> – наследуем </w:t>
+      </w:r>
+      <w:r>
+        <w:rPr>
+          <w:rFonts w:ascii="Times New Roman" w:hAnsi="Times New Roman" w:cs="Times New Roman"/>
+          <w:bCs/>
+          <w:lang w:val="en-US"/>
+        </w:rPr>
+        <w:t>pipe</w:t>
+      </w:r>
+      <w:r>
+        <w:rPr>
+          <w:rFonts w:ascii="Times New Roman" w:hAnsi="Times New Roman" w:cs="Times New Roman"/>
+          <w:bCs/>
+        </w:rPr>
+        <w:t xml:space="preserve">; </w:t>
+      </w:r>
+      <w:r>
+        <w:rPr>
+          <w:rFonts w:ascii="Times New Roman" w:hAnsi="Times New Roman" w:cs="Times New Roman"/>
+          <w:bCs/>
+          <w:lang w:val="en-US"/>
+        </w:rPr>
+        <w:t>siStartInfo</w:t>
+      </w:r>
+      <w:r>
+        <w:rPr>
+          <w:rFonts w:ascii="Times New Roman" w:hAnsi="Times New Roman" w:cs="Times New Roman"/>
+          <w:bCs/>
+        </w:rPr>
+        <w:t xml:space="preserve"> – сами </w:t>
+      </w:r>
+      <w:r>
+        <w:rPr>
+          <w:rFonts w:ascii="Times New Roman" w:hAnsi="Times New Roman" w:cs="Times New Roman"/>
+          <w:bCs/>
+          <w:lang w:val="en-US"/>
+        </w:rPr>
+        <w:t>pipe</w:t>
+      </w:r>
+      <w:r>
+        <w:rPr>
+          <w:rFonts w:ascii="Times New Roman" w:hAnsi="Times New Roman" w:cs="Times New Roman"/>
+          <w:bCs/>
+        </w:rPr>
+        <w:t xml:space="preserve">; </w:t>
+      </w:r>
+      <w:r>
+        <w:rPr>
+          <w:rFonts w:ascii="Times New Roman" w:hAnsi="Times New Roman" w:cs="Times New Roman"/>
+          <w:bCs/>
+          <w:lang w:val="en-US"/>
+        </w:rPr>
+        <w:lastRenderedPageBreak/>
+        <w:t>siProcInfo</w:t>
+      </w:r>
+      <w:r>
+        <w:rPr>
+          <w:rFonts w:ascii="Times New Roman" w:hAnsi="Times New Roman" w:cs="Times New Roman"/>
+          <w:bCs/>
+        </w:rPr>
+        <w:t xml:space="preserve"> – устанавливаем информацию о процессе</w:t>
+      </w:r>
+      <w:r>
+        <w:rPr>
+          <w:rFonts w:ascii="Times New Roman" w:hAnsi="Times New Roman" w:cs="Times New Roman"/>
+          <w:bCs/>
+        </w:rPr>
+        <w:t>)</w:t>
+      </w:r>
+    </w:p>
+    <w:p>
+      <w:pPr>
+        <w:pStyle w:val="Standard"/>
+        <w:numPr>
+          <w:ilvl w:val="0"/>
+          <w:numId w:val="28"/>
+        </w:numPr>
+        <w:tabs>
+          <w:tab w:val="left" w:pos="3553"/>
+        </w:tabs>
+        <w:spacing w:line="360" w:lineRule="auto"/>
+        <w:rPr>
+          <w:rFonts w:ascii="Times New Roman" w:hAnsi="Times New Roman" w:cs="Times New Roman"/>
+          <w:bCs/>
+        </w:rPr>
+      </w:pPr>
+      <w:r>
+        <w:rPr>
+          <w:rFonts w:ascii="Times New Roman" w:hAnsi="Times New Roman" w:cs="Times New Roman"/>
+          <w:bCs/>
+          <w:lang w:val="en-US"/>
+        </w:rPr>
         <w:t xml:space="preserve">CloseHandle </w:t>
       </w:r>
       <w:r>
@@ -2348,7 +3229,7 @@
           <w:bCs/>
           <w:lang w:val="en-US"/>
         </w:rPr>
-        <w:t>pipe</w:t>
+        <w:t>handle</w:t>
       </w:r>
     </w:p>
     <w:p>
@@ -2462,27 +3343,88 @@
       <w:r>
         <w:rPr>
           <w:rFonts w:ascii="Times New Roman" w:hAnsi="Times New Roman" w:cs="Times New Roman"/>
+        </w:rPr>
+        <w:t>е</w:t>
+      </w:r>
+      <w:r>
+        <w:rPr>
+          <w:rFonts w:ascii="Times New Roman" w:hAnsi="Times New Roman" w:cs="Times New Roman"/>
+        </w:rPr>
+        <w:t xml:space="preserve"> процесс</w:t>
+      </w:r>
+      <w:r>
+        <w:rPr>
+          <w:rFonts w:ascii="Times New Roman" w:hAnsi="Times New Roman" w:cs="Times New Roman"/>
+        </w:rPr>
+        <w:t xml:space="preserve">ы </w:t>
+      </w:r>
+      <w:r>
+        <w:rPr>
+          <w:rFonts w:ascii="Times New Roman" w:hAnsi="Times New Roman" w:cs="Times New Roman"/>
+        </w:rPr>
+        <w:t>представлены разными программами.</w:t>
+      </w:r>
+      <w:r>
+        <w:rPr>
+          <w:rFonts w:ascii="Times New Roman" w:hAnsi="Times New Roman" w:cs="Times New Roman"/>
+        </w:rPr>
+        <w:t xml:space="preserve"> </w:t>
+      </w:r>
+      <w:r>
+        <w:rPr>
+          <w:rFonts w:ascii="Times New Roman" w:hAnsi="Times New Roman" w:cs="Times New Roman"/>
+        </w:rPr>
+        <w:t xml:space="preserve">Родительский </w:t>
+      </w:r>
+      <w:r>
+        <w:rPr>
+          <w:rFonts w:ascii="Times New Roman" w:hAnsi="Times New Roman" w:cs="Times New Roman"/>
+        </w:rPr>
+        <w:t xml:space="preserve">с вероятностью 80% выбирает </w:t>
+      </w:r>
+      <w:r>
+        <w:rPr>
+          <w:rFonts w:ascii="Times New Roman" w:hAnsi="Times New Roman" w:cs="Times New Roman"/>
           <w:lang w:val="en-US"/>
         </w:rPr>
-        <w:t>t</w:t>
-      </w:r>
-      <w:r>
-        <w:rPr>
-          <w:rFonts w:ascii="Times New Roman" w:hAnsi="Times New Roman" w:cs="Times New Roman"/>
-        </w:rPr>
-        <w:t xml:space="preserve"> процесс</w:t>
-      </w:r>
-      <w:r>
-        <w:rPr>
-          <w:rFonts w:ascii="Times New Roman" w:hAnsi="Times New Roman" w:cs="Times New Roman"/>
-        </w:rPr>
-        <w:t xml:space="preserve">ы </w:t>
-      </w:r>
-      <w:r>
-        <w:rPr>
-          <w:rFonts w:ascii="Times New Roman" w:hAnsi="Times New Roman" w:cs="Times New Roman"/>
-        </w:rPr>
-        <w:t>представлены разными программами.</w:t>
+        <w:t>child</w:t>
+      </w:r>
+      <w:r>
+        <w:rPr>
+          <w:rFonts w:ascii="Times New Roman" w:hAnsi="Times New Roman" w:cs="Times New Roman"/>
+        </w:rPr>
+        <w:t>1</w:t>
+      </w:r>
+      <w:r>
+        <w:rPr>
+          <w:rFonts w:ascii="Times New Roman" w:hAnsi="Times New Roman" w:cs="Times New Roman"/>
+        </w:rPr>
+        <w:t xml:space="preserve">, иначе </w:t>
+      </w:r>
+      <w:r>
+        <w:rPr>
+          <w:rFonts w:ascii="Times New Roman" w:hAnsi="Times New Roman" w:cs="Times New Roman"/>
+          <w:lang w:val="en-US"/>
+        </w:rPr>
+        <w:t>child</w:t>
+      </w:r>
+      <w:r>
+        <w:rPr>
+          <w:rFonts w:ascii="Times New Roman" w:hAnsi="Times New Roman" w:cs="Times New Roman"/>
+        </w:rPr>
+        <w:t>2</w:t>
+      </w:r>
+      <w:r>
+        <w:rPr>
+          <w:rFonts w:ascii="Times New Roman" w:hAnsi="Times New Roman" w:cs="Times New Roman"/>
+        </w:rPr>
+        <w:t>. О</w:t>
+      </w:r>
+      <w:r>
+        <w:rPr>
+          <w:rFonts w:ascii="Times New Roman" w:hAnsi="Times New Roman" w:cs="Times New Roman"/>
+        </w:rPr>
+        <w:t>н</w:t>
       </w:r>
       <w:r>
         <w:rPr>
@@ -2494,69 +3436,55 @@
         <w:rPr>
           <w:rFonts w:ascii="Times New Roman" w:hAnsi="Times New Roman" w:cs="Times New Roman"/>
         </w:rPr>
-        <w:t xml:space="preserve">Родительский </w:t>
-      </w:r>
-      <w:r>
-        <w:rPr>
-          <w:rFonts w:ascii="Times New Roman" w:hAnsi="Times New Roman" w:cs="Times New Roman"/>
-        </w:rPr>
-        <w:t xml:space="preserve">с вероятностью 80% выбирает </w:t>
-      </w:r>
-      <w:r>
-        <w:rPr>
-          <w:rFonts w:ascii="Times New Roman" w:hAnsi="Times New Roman" w:cs="Times New Roman"/>
-          <w:lang w:val="en-US"/>
-        </w:rPr>
-        <w:t>child</w:t>
-      </w:r>
-      <w:r>
-        <w:rPr>
-          <w:rFonts w:ascii="Times New Roman" w:hAnsi="Times New Roman" w:cs="Times New Roman"/>
-        </w:rPr>
-        <w:t>1</w:t>
-      </w:r>
-      <w:r>
-        <w:rPr>
-          <w:rFonts w:ascii="Times New Roman" w:hAnsi="Times New Roman" w:cs="Times New Roman"/>
-        </w:rPr>
-        <w:t xml:space="preserve">, иначе </w:t>
-      </w:r>
-      <w:r>
-        <w:rPr>
-          <w:rFonts w:ascii="Times New Roman" w:hAnsi="Times New Roman" w:cs="Times New Roman"/>
-          <w:lang w:val="en-US"/>
-        </w:rPr>
-        <w:t>child</w:t>
-      </w:r>
-      <w:r>
-        <w:rPr>
-          <w:rFonts w:ascii="Times New Roman" w:hAnsi="Times New Roman" w:cs="Times New Roman"/>
-        </w:rPr>
-        <w:t>2</w:t>
-      </w:r>
-      <w:r>
-        <w:rPr>
-          <w:rFonts w:ascii="Times New Roman" w:hAnsi="Times New Roman" w:cs="Times New Roman"/>
-        </w:rPr>
-        <w:t>, он</w:t>
-      </w:r>
-      <w:r>
-        <w:rPr>
-          <w:rFonts w:ascii="Times New Roman" w:hAnsi="Times New Roman" w:cs="Times New Roman"/>
-        </w:rPr>
-        <w:t xml:space="preserve"> передает дочернему процессу имя файла.</w:t>
-      </w:r>
-      <w:r>
-        <w:rPr>
-          <w:rFonts w:ascii="Times New Roman" w:hAnsi="Times New Roman" w:cs="Times New Roman"/>
-        </w:rPr>
-        <w:t xml:space="preserve"> Дочерний процесс открывает два файла, один читает, в другой записывает только согласные буквы. После выполнения, дочерний процесс </w:t>
-      </w:r>
-      <w:r>
-        <w:rPr>
-          <w:rFonts w:ascii="Times New Roman" w:hAnsi="Times New Roman" w:cs="Times New Roman"/>
-        </w:rPr>
-        <w:t>закрывает каналы для связи.</w:t>
+        <w:t xml:space="preserve">записывает имя нужного файла для ребенка в </w:t>
+      </w:r>
+      <w:r>
+        <w:rPr>
+          <w:rFonts w:ascii="Times New Roman" w:hAnsi="Times New Roman" w:cs="Times New Roman"/>
+        </w:rPr>
+        <w:t>файл с отображением памяти</w:t>
+      </w:r>
+      <w:r>
+        <w:rPr>
+          <w:rFonts w:ascii="Times New Roman" w:hAnsi="Times New Roman" w:cs="Times New Roman"/>
+        </w:rPr>
+        <w:t xml:space="preserve"> и сигнализирует одному из них о начале работы, другому о завершении</w:t>
+      </w:r>
+      <w:r>
+        <w:rPr>
+          <w:rFonts w:ascii="Times New Roman" w:hAnsi="Times New Roman" w:cs="Times New Roman"/>
+        </w:rPr>
+        <w:t>.</w:t>
+      </w:r>
+      <w:r>
+        <w:rPr>
+          <w:rFonts w:ascii="Times New Roman" w:hAnsi="Times New Roman" w:cs="Times New Roman"/>
+        </w:rPr>
+        <w:t xml:space="preserve"> Дочерний процесс </w:t>
+      </w:r>
+      <w:r>
+        <w:rPr>
+          <w:rFonts w:ascii="Times New Roman" w:hAnsi="Times New Roman" w:cs="Times New Roman"/>
+        </w:rPr>
+        <w:t xml:space="preserve">либо </w:t>
+      </w:r>
+      <w:r>
+        <w:rPr>
+          <w:rFonts w:ascii="Times New Roman" w:hAnsi="Times New Roman" w:cs="Times New Roman"/>
+        </w:rPr>
+        <w:t>открывает два файла, один читает, в другой записывает только согласные буквы</w:t>
+      </w:r>
+      <w:r>
+        <w:rPr>
+          <w:rFonts w:ascii="Times New Roman" w:hAnsi="Times New Roman" w:cs="Times New Roman"/>
+        </w:rPr>
+        <w:t>, после чего сигнализирует родителю о своем завершении, либо сразу закрывается</w:t>
+      </w:r>
+      <w:r>
+        <w:rPr>
+          <w:rFonts w:ascii="Times New Roman" w:hAnsi="Times New Roman" w:cs="Times New Roman"/>
+        </w:rPr>
+        <w:t>.</w:t>
       </w:r>
     </w:p>
     <w:p>
@@ -2680,56 +3608,6 @@
             <wp:extent cx="4706007" cy="504895"/>
             <wp:effectExtent l="0" t="0" r="0" b="9525"/>
             <wp:docPr id="1" name="Рисунок 1"/>
-            <wp:cNvGraphicFramePr>
-              <a:graphicFrameLocks xmlns:a="http://schemas.openxmlformats.org/drawingml/2006/main" noChangeAspect="1"/>
-            </wp:cNvGraphicFramePr>
-            <a:graphic xmlns:a="http://schemas.openxmlformats.org/drawingml/2006/main">
-              <a:graphicData uri="http://schemas.openxmlformats.org/drawingml/2006/picture">
-                <pic:pic xmlns:pic="http://schemas.openxmlformats.org/drawingml/2006/picture">
-                  <pic:nvPicPr>
-                    <pic:cNvPr id="1" name=""/>
-                    <pic:cNvPicPr/>
-                  </pic:nvPicPr>
-                  <pic:blipFill>
-                    <a:blip r:embed="rId7"/>
-                    <a:stretch>
-                      <a:fillRect/>
-                    </a:stretch>
-                  </pic:blipFill>
-                  <pic:spPr>
-                    <a:xfrm>
-                      <a:off x="0" y="0"/>
-                      <a:ext cx="4706007" cy="504895"/>
-                    </a:xfrm>
-                    <a:prstGeom prst="rect">
-                      <a:avLst/>
-                    </a:prstGeom>
-                  </pic:spPr>
-                </pic:pic>
-              </a:graphicData>
-            </a:graphic>
-          </wp:inline>
-        </w:drawing>
-      </w:r>
-    </w:p>
-    <w:p>
-      <w:pPr>
-        <w:pStyle w:val="Standarduser"/>
-        <w:rPr>
-          <w:noProof/>
-        </w:rPr>
-      </w:pPr>
-      <w:r>
-        <w:rPr>
-          <w:rFonts w:ascii="Times New Roman" w:hAnsi="Times New Roman" w:cs="Times New Roman"/>
-          <w:bCs/>
-          <w:noProof/>
-        </w:rPr>
-        <w:drawing>
-          <wp:inline distT="0" distB="0" distL="0" distR="0" wp14:anchorId="586DFB4F" wp14:editId="57223578">
-            <wp:extent cx="2860431" cy="1450359"/>
-            <wp:effectExtent l="0" t="0" r="0" b="0"/>
-            <wp:docPr id="2" name="Рисунок 2"/>
             <wp:cNvGraphicFramePr>
               <a:graphicFrameLocks xmlns:a="http://schemas.openxmlformats.org/drawingml/2006/main" noChangeAspect="1"/>
             </wp:cNvGraphicFramePr>
@@ -2749,7 +3627,7 @@
                   <pic:spPr>
                     <a:xfrm>
                       <a:off x="0" y="0"/>
-                      <a:ext cx="2874017" cy="1457248"/>
+                      <a:ext cx="4706007" cy="504895"/>
                     </a:xfrm>
                     <a:prstGeom prst="rect">
                       <a:avLst/>
@@ -2761,12 +3639,14 @@
           </wp:inline>
         </w:drawing>
       </w:r>
-      <w:r>
+    </w:p>
+    <w:p>
+      <w:pPr>
+        <w:pStyle w:val="Standarduser"/>
         <w:rPr>
           <w:noProof/>
         </w:rPr>
-        <w:t xml:space="preserve"> </w:t>
-      </w:r>
+      </w:pPr>
       <w:r>
         <w:rPr>
           <w:rFonts w:ascii="Times New Roman" w:hAnsi="Times New Roman" w:cs="Times New Roman"/>
@@ -2774,10 +3654,10 @@
           <w:noProof/>
         </w:rPr>
         <w:drawing>
-          <wp:inline distT="0" distB="0" distL="0" distR="0" wp14:anchorId="63B73502" wp14:editId="70B7F026">
-            <wp:extent cx="2444262" cy="1429323"/>
+          <wp:inline distT="0" distB="0" distL="0" distR="0" wp14:anchorId="586DFB4F" wp14:editId="57223578">
+            <wp:extent cx="2860431" cy="1450359"/>
             <wp:effectExtent l="0" t="0" r="0" b="0"/>
-            <wp:docPr id="4" name="Рисунок 4"/>
+            <wp:docPr id="2" name="Рисунок 2"/>
             <wp:cNvGraphicFramePr>
               <a:graphicFrameLocks xmlns:a="http://schemas.openxmlformats.org/drawingml/2006/main" noChangeAspect="1"/>
             </wp:cNvGraphicFramePr>
@@ -2797,7 +3677,7 @@
                   <pic:spPr>
                     <a:xfrm>
                       <a:off x="0" y="0"/>
-                      <a:ext cx="2467226" cy="1442751"/>
+                      <a:ext cx="2874017" cy="1457248"/>
                     </a:xfrm>
                     <a:prstGeom prst="rect">
                       <a:avLst/>
@@ -2809,27 +3689,23 @@
           </wp:inline>
         </w:drawing>
       </w:r>
-    </w:p>
-    <w:p>
-      <w:pPr>
-        <w:pStyle w:val="Standarduser"/>
-        <w:rPr>
-          <w:rFonts w:ascii="Times New Roman" w:hAnsi="Times New Roman" w:cs="Times New Roman"/>
-          <w:bCs/>
-        </w:rPr>
-      </w:pPr>
-      <w:r>
-        <w:rPr>
-          <w:rFonts w:ascii="Times New Roman" w:hAnsi="Times New Roman" w:cs="Times New Roman"/>
-          <w:bCs/>
+      <w:r>
+        <w:rPr>
           <w:noProof/>
         </w:rPr>
-        <w:lastRenderedPageBreak/>
+        <w:t xml:space="preserve"> </w:t>
+      </w:r>
+      <w:r>
+        <w:rPr>
+          <w:rFonts w:ascii="Times New Roman" w:hAnsi="Times New Roman" w:cs="Times New Roman"/>
+          <w:bCs/>
+          <w:noProof/>
+        </w:rPr>
         <w:drawing>
-          <wp:inline distT="0" distB="0" distL="0" distR="0" wp14:anchorId="56831E23" wp14:editId="7F281002">
-            <wp:extent cx="3134162" cy="1467055"/>
+          <wp:inline distT="0" distB="0" distL="0" distR="0" wp14:anchorId="63B73502" wp14:editId="70B7F026">
+            <wp:extent cx="2444262" cy="1429323"/>
             <wp:effectExtent l="0" t="0" r="0" b="0"/>
-            <wp:docPr id="5" name="Рисунок 5"/>
+            <wp:docPr id="4" name="Рисунок 4"/>
             <wp:cNvGraphicFramePr>
               <a:graphicFrameLocks xmlns:a="http://schemas.openxmlformats.org/drawingml/2006/main" noChangeAspect="1"/>
             </wp:cNvGraphicFramePr>
@@ -2849,6 +3725,57 @@
                   <pic:spPr>
                     <a:xfrm>
                       <a:off x="0" y="0"/>
+                      <a:ext cx="2467226" cy="1442751"/>
+                    </a:xfrm>
+                    <a:prstGeom prst="rect">
+                      <a:avLst/>
+                    </a:prstGeom>
+                  </pic:spPr>
+                </pic:pic>
+              </a:graphicData>
+            </a:graphic>
+          </wp:inline>
+        </w:drawing>
+      </w:r>
+    </w:p>
+    <w:p>
+      <w:pPr>
+        <w:pStyle w:val="Standarduser"/>
+        <w:rPr>
+          <w:rFonts w:ascii="Times New Roman" w:hAnsi="Times New Roman" w:cs="Times New Roman"/>
+          <w:bCs/>
+        </w:rPr>
+      </w:pPr>
+      <w:r>
+        <w:rPr>
+          <w:rFonts w:ascii="Times New Roman" w:hAnsi="Times New Roman" w:cs="Times New Roman"/>
+          <w:bCs/>
+          <w:noProof/>
+        </w:rPr>
+        <w:drawing>
+          <wp:inline distT="0" distB="0" distL="0" distR="0" wp14:anchorId="56831E23" wp14:editId="7F281002">
+            <wp:extent cx="3134162" cy="1467055"/>
+            <wp:effectExtent l="0" t="0" r="0" b="0"/>
+            <wp:docPr id="5" name="Рисунок 5"/>
+            <wp:cNvGraphicFramePr>
+              <a:graphicFrameLocks xmlns:a="http://schemas.openxmlformats.org/drawingml/2006/main" noChangeAspect="1"/>
+            </wp:cNvGraphicFramePr>
+            <a:graphic xmlns:a="http://schemas.openxmlformats.org/drawingml/2006/main">
+              <a:graphicData uri="http://schemas.openxmlformats.org/drawingml/2006/picture">
+                <pic:pic xmlns:pic="http://schemas.openxmlformats.org/drawingml/2006/picture">
+                  <pic:nvPicPr>
+                    <pic:cNvPr id="1" name=""/>
+                    <pic:cNvPicPr/>
+                  </pic:nvPicPr>
+                  <pic:blipFill>
+                    <a:blip r:embed="rId11"/>
+                    <a:stretch>
+                      <a:fillRect/>
+                    </a:stretch>
+                  </pic:blipFill>
+                  <pic:spPr>
+                    <a:xfrm>
+                      <a:off x="0" y="0"/>
                       <a:ext cx="3134162" cy="1467055"/>
                     </a:xfrm>
                     <a:prstGeom prst="rect">
@@ -2907,6 +3834,7 @@
           <w:sz w:val="28"/>
           <w:szCs w:val="28"/>
         </w:rPr>
+        <w:lastRenderedPageBreak/>
         <w:t>Выводы</w:t>
       </w:r>
     </w:p>
@@ -2924,11 +3852,25 @@
           <w:rFonts w:ascii="Times New Roman" w:hAnsi="Times New Roman" w:cs="Times New Roman"/>
           <w:bCs/>
         </w:rPr>
-        <w:t>Научился создавать дочерние процессы и каналы для их общения.</w:t>
+        <w:t>Научился создавать дочерние процесс</w:t>
+      </w:r>
+      <w:r>
+        <w:rPr>
+          <w:rFonts w:ascii="Times New Roman" w:hAnsi="Times New Roman" w:cs="Times New Roman"/>
+          <w:bCs/>
+        </w:rPr>
+        <w:t>ы, ивенты для общения процессов и файлы с отображением памяти для передачи информации между процессами</w:t>
+      </w:r>
+      <w:r>
+        <w:rPr>
+          <w:rFonts w:ascii="Times New Roman" w:hAnsi="Times New Roman" w:cs="Times New Roman"/>
+          <w:bCs/>
+        </w:rPr>
+        <w:t>.</w:t>
       </w:r>
     </w:p>
     <w:sectPr>
-      <w:footerReference w:type="default" r:id="rId11"/>
+      <w:footerReference w:type="default" r:id="rId12"/>
       <w:pgSz w:w="11906" w:h="16838"/>
       <w:pgMar w:top="1134" w:right="850" w:bottom="1134" w:left="1701" w:header="720" w:footer="720" w:gutter="0"/>
       <w:cols w:space="720"/>
@@ -4408,6 +5350,119 @@
     </w:lvl>
   </w:abstractNum>
   <w:abstractNum w:abstractNumId="16" w15:restartNumberingAfterBreak="0">
+    <w:nsid w:val="57CF6071"/>
+    <w:multiLevelType w:val="hybridMultilevel"/>
+    <w:tmpl w:val="369EDD5C"/>
+    <w:lvl w:ilvl="0" w:tplc="04190001">
+      <w:start w:val="1"/>
+      <w:numFmt w:val="bullet"/>
+      <w:lvlText w:val=""/>
+      <w:lvlJc w:val="left"/>
+      <w:pPr>
+        <w:ind w:left="720" w:hanging="360"/>
+      </w:pPr>
+      <w:rPr>
+        <w:rFonts w:ascii="Symbol" w:hAnsi="Symbol" w:hint="default"/>
+      </w:rPr>
+    </w:lvl>
+    <w:lvl w:ilvl="1" w:tplc="04190003" w:tentative="1">
+      <w:start w:val="1"/>
+      <w:numFmt w:val="bullet"/>
+      <w:lvlText w:val="o"/>
+      <w:lvlJc w:val="left"/>
+      <w:pPr>
+        <w:ind w:left="1440" w:hanging="360"/>
+      </w:pPr>
+      <w:rPr>
+        <w:rFonts w:ascii="Courier New" w:hAnsi="Courier New" w:cs="Courier New" w:hint="default"/>
+      </w:rPr>
+    </w:lvl>
+    <w:lvl w:ilvl="2" w:tplc="04190005" w:tentative="1">
+      <w:start w:val="1"/>
+      <w:numFmt w:val="bullet"/>
+      <w:lvlText w:val=""/>
+      <w:lvlJc w:val="left"/>
+      <w:pPr>
+        <w:ind w:left="2160" w:hanging="360"/>
+      </w:pPr>
+      <w:rPr>
+        <w:rFonts w:ascii="Wingdings" w:hAnsi="Wingdings" w:hint="default"/>
+      </w:rPr>
+    </w:lvl>
+    <w:lvl w:ilvl="3" w:tplc="04190001" w:tentative="1">
+      <w:start w:val="1"/>
+      <w:numFmt w:val="bullet"/>
+      <w:lvlText w:val=""/>
+      <w:lvlJc w:val="left"/>
+      <w:pPr>
+        <w:ind w:left="2880" w:hanging="360"/>
+      </w:pPr>
+      <w:rPr>
+        <w:rFonts w:ascii="Symbol" w:hAnsi="Symbol" w:hint="default"/>
+      </w:rPr>
+    </w:lvl>
+    <w:lvl w:ilvl="4" w:tplc="04190003" w:tentative="1">
+      <w:start w:val="1"/>
+      <w:numFmt w:val="bullet"/>
+      <w:lvlText w:val="o"/>
+      <w:lvlJc w:val="left"/>
+      <w:pPr>
+        <w:ind w:left="3600" w:hanging="360"/>
+      </w:pPr>
+      <w:rPr>
+        <w:rFonts w:ascii="Courier New" w:hAnsi="Courier New" w:cs="Courier New" w:hint="default"/>
+      </w:rPr>
+    </w:lvl>
+    <w:lvl w:ilvl="5" w:tplc="04190005" w:tentative="1">
+      <w:start w:val="1"/>
+      <w:numFmt w:val="bullet"/>
+      <w:lvlText w:val=""/>
+      <w:lvlJc w:val="left"/>
+      <w:pPr>
+        <w:ind w:left="4320" w:hanging="360"/>
+      </w:pPr>
+      <w:rPr>
+        <w:rFonts w:ascii="Wingdings" w:hAnsi="Wingdings" w:hint="default"/>
+      </w:rPr>
+    </w:lvl>
+    <w:lvl w:ilvl="6" w:tplc="04190001" w:tentative="1">
+      <w:start w:val="1"/>
+      <w:numFmt w:val="bullet"/>
+      <w:lvlText w:val=""/>
+      <w:lvlJc w:val="left"/>
+      <w:pPr>
+        <w:ind w:left="5040" w:hanging="360"/>
+      </w:pPr>
+      <w:rPr>
+        <w:rFonts w:ascii="Symbol" w:hAnsi="Symbol" w:hint="default"/>
+      </w:rPr>
+    </w:lvl>
+    <w:lvl w:ilvl="7" w:tplc="04190003" w:tentative="1">
+      <w:start w:val="1"/>
+      <w:numFmt w:val="bullet"/>
+      <w:lvlText w:val="o"/>
+      <w:lvlJc w:val="left"/>
+      <w:pPr>
+        <w:ind w:left="5760" w:hanging="360"/>
+      </w:pPr>
+      <w:rPr>
+        <w:rFonts w:ascii="Courier New" w:hAnsi="Courier New" w:cs="Courier New" w:hint="default"/>
+      </w:rPr>
+    </w:lvl>
+    <w:lvl w:ilvl="8" w:tplc="04190005" w:tentative="1">
+      <w:start w:val="1"/>
+      <w:numFmt w:val="bullet"/>
+      <w:lvlText w:val=""/>
+      <w:lvlJc w:val="left"/>
+      <w:pPr>
+        <w:ind w:left="6480" w:hanging="360"/>
+      </w:pPr>
+      <w:rPr>
+        <w:rFonts w:ascii="Wingdings" w:hAnsi="Wingdings" w:hint="default"/>
+      </w:rPr>
+    </w:lvl>
+  </w:abstractNum>
+  <w:abstractNum w:abstractNumId="17" w15:restartNumberingAfterBreak="0">
     <w:nsid w:val="5AFD53C3"/>
     <w:multiLevelType w:val="multilevel"/>
     <w:tmpl w:val="4C442B60"/>
@@ -4494,7 +5549,7 @@
       </w:pPr>
     </w:lvl>
   </w:abstractNum>
-  <w:abstractNum w:abstractNumId="17" w15:restartNumberingAfterBreak="0">
+  <w:abstractNum w:abstractNumId="18" w15:restartNumberingAfterBreak="0">
     <w:nsid w:val="5DFB22B9"/>
     <w:multiLevelType w:val="multilevel"/>
     <w:tmpl w:val="A1EC47F8"/>
@@ -4581,7 +5636,7 @@
       </w:pPr>
     </w:lvl>
   </w:abstractNum>
-  <w:abstractNum w:abstractNumId="18" w15:restartNumberingAfterBreak="0">
+  <w:abstractNum w:abstractNumId="19" w15:restartNumberingAfterBreak="0">
     <w:nsid w:val="5EB93A0F"/>
     <w:multiLevelType w:val="multilevel"/>
     <w:tmpl w:val="14BCDD0E"/>
@@ -4668,7 +5723,7 @@
       </w:pPr>
     </w:lvl>
   </w:abstractNum>
-  <w:abstractNum w:abstractNumId="19" w15:restartNumberingAfterBreak="0">
+  <w:abstractNum w:abstractNumId="20" w15:restartNumberingAfterBreak="0">
     <w:nsid w:val="680E38AB"/>
     <w:multiLevelType w:val="multilevel"/>
     <w:tmpl w:val="8A32208A"/>
@@ -4755,7 +5810,7 @@
       </w:pPr>
     </w:lvl>
   </w:abstractNum>
-  <w:abstractNum w:abstractNumId="20" w15:restartNumberingAfterBreak="0">
+  <w:abstractNum w:abstractNumId="21" w15:restartNumberingAfterBreak="0">
     <w:nsid w:val="6C11198C"/>
     <w:multiLevelType w:val="hybridMultilevel"/>
     <w:tmpl w:val="834C58F2"/>
@@ -4868,7 +5923,7 @@
       </w:rPr>
     </w:lvl>
   </w:abstractNum>
-  <w:abstractNum w:abstractNumId="21" w15:restartNumberingAfterBreak="0">
+  <w:abstractNum w:abstractNumId="22" w15:restartNumberingAfterBreak="0">
     <w:nsid w:val="6D4363F4"/>
     <w:multiLevelType w:val="hybridMultilevel"/>
     <w:tmpl w:val="C7964C1E"/>
@@ -4980,7 +6035,7 @@
       </w:rPr>
     </w:lvl>
   </w:abstractNum>
-  <w:abstractNum w:abstractNumId="22" w15:restartNumberingAfterBreak="0">
+  <w:abstractNum w:abstractNumId="23" w15:restartNumberingAfterBreak="0">
     <w:nsid w:val="6F8A5EC4"/>
     <w:multiLevelType w:val="multilevel"/>
     <w:tmpl w:val="7E0653B8"/>
@@ -5067,7 +6122,7 @@
       </w:pPr>
     </w:lvl>
   </w:abstractNum>
-  <w:abstractNum w:abstractNumId="23" w15:restartNumberingAfterBreak="0">
+  <w:abstractNum w:abstractNumId="24" w15:restartNumberingAfterBreak="0">
     <w:nsid w:val="70513498"/>
     <w:multiLevelType w:val="multilevel"/>
     <w:tmpl w:val="F5AC593E"/>
@@ -5153,7 +6208,7 @@
       </w:pPr>
     </w:lvl>
   </w:abstractNum>
-  <w:abstractNum w:abstractNumId="24" w15:restartNumberingAfterBreak="0">
+  <w:abstractNum w:abstractNumId="25" w15:restartNumberingAfterBreak="0">
     <w:nsid w:val="746B0D24"/>
     <w:multiLevelType w:val="multilevel"/>
     <w:tmpl w:val="853CF220"/>
@@ -5240,7 +6295,7 @@
       </w:pPr>
     </w:lvl>
   </w:abstractNum>
-  <w:abstractNum w:abstractNumId="25" w15:restartNumberingAfterBreak="0">
+  <w:abstractNum w:abstractNumId="26" w15:restartNumberingAfterBreak="0">
     <w:nsid w:val="74786736"/>
     <w:multiLevelType w:val="multilevel"/>
     <w:tmpl w:val="8A6E1396"/>
@@ -5343,7 +6398,7 @@
     <w:abstractNumId w:val="9"/>
   </w:num>
   <w:num w:numId="6" w16cid:durableId="1915239742">
-    <w:abstractNumId w:val="25"/>
+    <w:abstractNumId w:val="26"/>
   </w:num>
   <w:num w:numId="7" w16cid:durableId="1688678943">
     <w:abstractNumId w:val="15"/>
@@ -5355,13 +6410,13 @@
     <w:abstractNumId w:val="14"/>
   </w:num>
   <w:num w:numId="10" w16cid:durableId="248084390">
-    <w:abstractNumId w:val="22"/>
+    <w:abstractNumId w:val="23"/>
   </w:num>
   <w:num w:numId="11" w16cid:durableId="1423985510">
     <w:abstractNumId w:val="2"/>
   </w:num>
   <w:num w:numId="12" w16cid:durableId="1969050172">
-    <w:abstractNumId w:val="24"/>
+    <w:abstractNumId w:val="25"/>
   </w:num>
   <w:num w:numId="13" w16cid:durableId="2031222805">
     <w:abstractNumId w:val="12"/>
@@ -5370,22 +6425,22 @@
     <w:abstractNumId w:val="3"/>
   </w:num>
   <w:num w:numId="15" w16cid:durableId="2094083798">
-    <w:abstractNumId w:val="17"/>
+    <w:abstractNumId w:val="18"/>
   </w:num>
   <w:num w:numId="16" w16cid:durableId="349986305">
     <w:abstractNumId w:val="7"/>
   </w:num>
   <w:num w:numId="17" w16cid:durableId="863516502">
-    <w:abstractNumId w:val="16"/>
+    <w:abstractNumId w:val="17"/>
   </w:num>
   <w:num w:numId="18" w16cid:durableId="1769084333">
     <w:abstractNumId w:val="11"/>
   </w:num>
   <w:num w:numId="19" w16cid:durableId="1454252966">
-    <w:abstractNumId w:val="19"/>
+    <w:abstractNumId w:val="20"/>
   </w:num>
   <w:num w:numId="20" w16cid:durableId="1974752163">
-    <w:abstractNumId w:val="18"/>
+    <w:abstractNumId w:val="19"/>
   </w:num>
   <w:num w:numId="21" w16cid:durableId="1870297837">
     <w:abstractNumId w:val="3"/>
@@ -5394,7 +6449,7 @@
     </w:lvlOverride>
   </w:num>
   <w:num w:numId="22" w16cid:durableId="1254239566">
-    <w:abstractNumId w:val="23"/>
+    <w:abstractNumId w:val="24"/>
   </w:num>
   <w:num w:numId="23" w16cid:durableId="1553272152">
     <w:abstractNumId w:val="5"/>
@@ -5406,16 +6461,19 @@
     <w:abstractNumId w:val="6"/>
   </w:num>
   <w:num w:numId="25" w16cid:durableId="1068455660">
-    <w:abstractNumId w:val="20"/>
+    <w:abstractNumId w:val="21"/>
   </w:num>
   <w:num w:numId="26" w16cid:durableId="1400982348">
-    <w:abstractNumId w:val="21"/>
+    <w:abstractNumId w:val="22"/>
   </w:num>
   <w:num w:numId="27" w16cid:durableId="498663788">
     <w:abstractNumId w:val="8"/>
   </w:num>
   <w:num w:numId="28" w16cid:durableId="1507407354">
     <w:abstractNumId w:val="1"/>
+  </w:num>
+  <w:num w:numId="29" w16cid:durableId="51463584">
+    <w:abstractNumId w:val="16"/>
   </w:num>
 </w:numbering>
 </file>
@@ -6793,4 +7851,16 @@
     </a:ext>
   </a:extLst>
 </a:theme>
+</file>
+
+<file path=customXml/item1.xml><?xml version="1.0" encoding="utf-8"?>
+<b:Sources xmlns:b="http://schemas.openxmlformats.org/officeDocument/2006/bibliography" xmlns="http://schemas.openxmlformats.org/officeDocument/2006/bibliography" SelectedStyle="\APASixthEditionOfficeOnline.xsl" StyleName="APA" Version="6"/>
+</file>
+
+<file path=customXml/itemProps1.xml><?xml version="1.0" encoding="utf-8"?>
+<ds:datastoreItem xmlns:ds="http://schemas.openxmlformats.org/officeDocument/2006/customXml" ds:itemID="{35D0ABD3-A986-4401-94CC-8549F7A5AA9F}">
+  <ds:schemaRefs>
+    <ds:schemaRef ds:uri="http://schemas.openxmlformats.org/officeDocument/2006/bibliography"/>
+  </ds:schemaRefs>
+</ds:datastoreItem>
 </file>
</xml_diff>